<commit_message>
Added scope of responsibilities
</commit_message>
<xml_diff>
--- a/Dokumentacja Chatbot.docx
+++ b/Dokumentacja Chatbot.docx
@@ -29,25 +29,7 @@
           <w:b/>
           <w:bCs/>
         </w:rPr>
-        <w:t xml:space="preserve">Interactive Chat with </w:t>
-      </w:r>
-      <w:proofErr w:type="spellStart"/>
-      <w:r>
-        <w:rPr>
-          <w:rFonts w:ascii="Times New Roman" w:hAnsi="Times New Roman" w:cs="Times New Roman"/>
-          <w:b/>
-          <w:bCs/>
-        </w:rPr>
-        <w:t>Store</w:t>
-      </w:r>
-      <w:proofErr w:type="spellEnd"/>
-      <w:r>
-        <w:rPr>
-          <w:rFonts w:ascii="Times New Roman" w:hAnsi="Times New Roman" w:cs="Times New Roman"/>
-          <w:b/>
-          <w:bCs/>
-        </w:rPr>
-        <w:t xml:space="preserve"> Bot</w:t>
+        <w:t>Interactive Chat with Store Bot</w:t>
       </w:r>
       <w:r>
         <w:rPr>
@@ -62,196 +44,7 @@
     </w:p>
     <w:p>
       <w:pPr>
-        <w:rPr>
-          <w:rFonts w:ascii="Times New Roman" w:hAnsi="Times New Roman" w:cs="Times New Roman"/>
-        </w:rPr>
-      </w:pPr>
-      <w:proofErr w:type="spellStart"/>
-      <w:r>
-        <w:rPr>
-          <w:rFonts w:ascii="Times New Roman" w:hAnsi="Times New Roman" w:cs="Times New Roman"/>
-        </w:rPr>
-        <w:t>Durawa</w:t>
-      </w:r>
-      <w:proofErr w:type="spellEnd"/>
-      <w:r>
-        <w:rPr>
-          <w:rFonts w:ascii="Times New Roman" w:hAnsi="Times New Roman" w:cs="Times New Roman"/>
-        </w:rPr>
-        <w:t xml:space="preserve"> Jakub</w:t>
-      </w:r>
-      <w:r>
-        <w:rPr>
-          <w:rFonts w:ascii="Times New Roman" w:hAnsi="Times New Roman" w:cs="Times New Roman"/>
-        </w:rPr>
-        <w:t xml:space="preserve"> </w:t>
-      </w:r>
-    </w:p>
-    <w:p>
-      <w:pPr>
-        <w:rPr>
-          <w:rFonts w:ascii="Times New Roman" w:hAnsi="Times New Roman" w:cs="Times New Roman"/>
-        </w:rPr>
-      </w:pPr>
-      <w:r>
-        <w:rPr>
-          <w:rFonts w:ascii="Times New Roman" w:hAnsi="Times New Roman" w:cs="Times New Roman"/>
-        </w:rPr>
-        <w:t>Bilski</w:t>
-      </w:r>
-      <w:r>
-        <w:rPr>
-          <w:rFonts w:ascii="Times New Roman" w:hAnsi="Times New Roman" w:cs="Times New Roman"/>
-        </w:rPr>
-        <w:t xml:space="preserve"> </w:t>
-      </w:r>
-      <w:r>
-        <w:rPr>
-          <w:rFonts w:ascii="Times New Roman" w:hAnsi="Times New Roman" w:cs="Times New Roman"/>
-        </w:rPr>
-        <w:t>Marcel</w:t>
-      </w:r>
-    </w:p>
-    <w:p>
-      <w:pPr>
-        <w:rPr>
-          <w:rFonts w:ascii="Times New Roman" w:hAnsi="Times New Roman" w:cs="Times New Roman"/>
-        </w:rPr>
-      </w:pPr>
-      <w:proofErr w:type="spellStart"/>
-      <w:r>
-        <w:rPr>
-          <w:rFonts w:ascii="Times New Roman" w:hAnsi="Times New Roman" w:cs="Times New Roman"/>
-        </w:rPr>
-        <w:t>Fierek</w:t>
-      </w:r>
-      <w:proofErr w:type="spellEnd"/>
-      <w:r>
-        <w:rPr>
-          <w:rFonts w:ascii="Times New Roman" w:hAnsi="Times New Roman" w:cs="Times New Roman"/>
-        </w:rPr>
-        <w:t xml:space="preserve"> </w:t>
-      </w:r>
-      <w:r>
-        <w:rPr>
-          <w:rFonts w:ascii="Times New Roman" w:hAnsi="Times New Roman" w:cs="Times New Roman"/>
-        </w:rPr>
-        <w:t>Patryk</w:t>
-      </w:r>
-    </w:p>
-    <w:p>
-      <w:pPr>
-        <w:rPr>
-          <w:rFonts w:ascii="Times New Roman" w:hAnsi="Times New Roman" w:cs="Times New Roman"/>
-        </w:rPr>
-      </w:pPr>
-      <w:proofErr w:type="spellStart"/>
-      <w:r>
-        <w:rPr>
-          <w:rFonts w:ascii="Times New Roman" w:hAnsi="Times New Roman" w:cs="Times New Roman"/>
-        </w:rPr>
-        <w:t>Czupryński</w:t>
-      </w:r>
-      <w:proofErr w:type="spellEnd"/>
-      <w:r>
-        <w:rPr>
-          <w:rFonts w:ascii="Times New Roman" w:hAnsi="Times New Roman" w:cs="Times New Roman"/>
-        </w:rPr>
-        <w:t xml:space="preserve"> </w:t>
-      </w:r>
-      <w:r>
-        <w:rPr>
-          <w:rFonts w:ascii="Times New Roman" w:hAnsi="Times New Roman" w:cs="Times New Roman"/>
-        </w:rPr>
-        <w:t>Michał</w:t>
-      </w:r>
-    </w:p>
-    <w:p>
-      <w:pPr>
-        <w:rPr>
-          <w:rFonts w:ascii="Times New Roman" w:hAnsi="Times New Roman" w:cs="Times New Roman"/>
-          <w:b/>
-          <w:bCs/>
-        </w:rPr>
-      </w:pPr>
-    </w:p>
-    <w:p>
-      <w:pPr>
-        <w:rPr>
-          <w:rFonts w:ascii="Times New Roman" w:hAnsi="Times New Roman" w:cs="Times New Roman"/>
-          <w:lang w:val="en-US"/>
-        </w:rPr>
-      </w:pPr>
-      <w:r>
-        <w:rPr>
-          <w:rFonts w:ascii="Times New Roman" w:hAnsi="Times New Roman" w:cs="Times New Roman"/>
-          <w:b/>
-          <w:bCs/>
-          <w:lang w:val="en-US"/>
-        </w:rPr>
-        <w:t xml:space="preserve">Nazwa: </w:t>
-      </w:r>
-      <w:r>
-        <w:rPr>
-          <w:rFonts w:ascii="Times New Roman" w:hAnsi="Times New Roman" w:cs="Times New Roman"/>
-          <w:b/>
-          <w:bCs/>
-          <w:lang w:val="en-US"/>
-        </w:rPr>
-        <w:t>Interactive Chat with Store Bot</w:t>
-      </w:r>
-      <w:r>
-        <w:rPr>
-          <w:rFonts w:ascii="Times New Roman" w:hAnsi="Times New Roman" w:cs="Times New Roman"/>
-          <w:lang w:val="en-US"/>
-        </w:rPr>
-        <w:t xml:space="preserve"> </w:t>
-      </w:r>
-    </w:p>
-    <w:p>
-      <w:pPr>
-        <w:rPr>
-          <w:rFonts w:ascii="Times New Roman" w:hAnsi="Times New Roman" w:cs="Times New Roman"/>
-          <w:b/>
-          <w:bCs/>
-        </w:rPr>
-      </w:pPr>
-      <w:r>
-        <w:rPr>
-          <w:rFonts w:ascii="Times New Roman" w:hAnsi="Times New Roman" w:cs="Times New Roman"/>
-          <w:b/>
-          <w:bCs/>
-        </w:rPr>
-        <w:t>Link do repozytorium:</w:t>
-      </w:r>
-      <w:r>
-        <w:rPr>
-          <w:rFonts w:ascii="Times New Roman" w:hAnsi="Times New Roman" w:cs="Times New Roman"/>
-          <w:b/>
-          <w:bCs/>
-        </w:rPr>
-        <w:t xml:space="preserve"> </w:t>
-      </w:r>
-      <w:r>
-        <w:rPr>
-          <w:rFonts w:ascii="Times New Roman" w:hAnsi="Times New Roman" w:cs="Times New Roman"/>
-          <w:b/>
-          <w:bCs/>
-        </w:rPr>
-        <w:t>https://github.com/Durawix/Inzynieria_Oprogramowania?fbclid=IwZXh0bgNhZW0CMTAAAR26ozdeJ3t3RquGiy8JZqp__qCHJ0-4aeJXTOGAAjnN59hUnNUEU-KF0OA_aem_E4TLNByab86WO2mZLdseeg</w:t>
-      </w:r>
-    </w:p>
-    <w:p>
-      <w:pPr>
-        <w:rPr>
-          <w:rFonts w:ascii="Times New Roman" w:hAnsi="Times New Roman" w:cs="Times New Roman"/>
-          <w:b/>
-          <w:bCs/>
-        </w:rPr>
-      </w:pPr>
-    </w:p>
-    <w:p>
-      <w:pPr>
+        <w:jc w:val="center"/>
         <w:rPr>
           <w:rFonts w:ascii="Times New Roman" w:hAnsi="Times New Roman" w:cs="Times New Roman"/>
           <w:b/>
@@ -260,7 +53,324 @@
           <w:szCs w:val="28"/>
         </w:rPr>
       </w:pPr>
-      <w:r>
+    </w:p>
+    <w:p>
+      <w:pPr>
+        <w:rPr>
+          <w:rFonts w:ascii="Times New Roman" w:hAnsi="Times New Roman" w:cs="Times New Roman"/>
+        </w:rPr>
+      </w:pPr>
+      <w:r>
+        <w:rPr>
+          <w:rFonts w:ascii="Times New Roman" w:hAnsi="Times New Roman" w:cs="Times New Roman"/>
+          <w:b/>
+          <w:bCs/>
+        </w:rPr>
+        <w:t>Start projektu:</w:t>
+      </w:r>
+      <w:r>
+        <w:rPr>
+          <w:rFonts w:ascii="Times New Roman" w:hAnsi="Times New Roman" w:cs="Times New Roman"/>
+        </w:rPr>
+        <w:t xml:space="preserve"> 21.09.2024</w:t>
+      </w:r>
+    </w:p>
+    <w:p>
+      <w:pPr>
+        <w:rPr>
+          <w:rFonts w:ascii="Times New Roman" w:hAnsi="Times New Roman" w:cs="Times New Roman"/>
+        </w:rPr>
+      </w:pPr>
+      <w:r>
+        <w:rPr>
+          <w:rFonts w:ascii="Times New Roman" w:hAnsi="Times New Roman" w:cs="Times New Roman"/>
+          <w:b/>
+          <w:bCs/>
+        </w:rPr>
+        <w:t>Koniec projektu:</w:t>
+      </w:r>
+      <w:r>
+        <w:rPr>
+          <w:rFonts w:ascii="Times New Roman" w:hAnsi="Times New Roman" w:cs="Times New Roman"/>
+        </w:rPr>
+        <w:t xml:space="preserve"> 09.01.2025</w:t>
+      </w:r>
+    </w:p>
+    <w:p>
+      <w:pPr>
+        <w:rPr>
+          <w:rFonts w:ascii="Times New Roman" w:hAnsi="Times New Roman" w:cs="Times New Roman"/>
+          <w:b/>
+          <w:bCs/>
+        </w:rPr>
+      </w:pPr>
+      <w:r>
+        <w:rPr>
+          <w:rFonts w:ascii="Times New Roman" w:hAnsi="Times New Roman" w:cs="Times New Roman"/>
+          <w:b/>
+          <w:bCs/>
+        </w:rPr>
+        <w:t>Podział pracy:</w:t>
+      </w:r>
+    </w:p>
+    <w:p>
+      <w:pPr>
+        <w:rPr>
+          <w:rFonts w:ascii="Times New Roman" w:hAnsi="Times New Roman" w:cs="Times New Roman"/>
+        </w:rPr>
+      </w:pPr>
+      <w:r>
+        <w:rPr>
+          <w:rFonts w:ascii="Times New Roman" w:hAnsi="Times New Roman" w:cs="Times New Roman"/>
+        </w:rPr>
+        <w:t>Durawa Jakub</w:t>
+      </w:r>
+      <w:r>
+        <w:rPr>
+          <w:rFonts w:ascii="Times New Roman" w:hAnsi="Times New Roman" w:cs="Times New Roman"/>
+        </w:rPr>
+        <w:t xml:space="preserve"> </w:t>
+      </w:r>
+      <w:r>
+        <w:rPr>
+          <w:rFonts w:ascii="Times New Roman" w:hAnsi="Times New Roman" w:cs="Times New Roman"/>
+        </w:rPr>
+        <w:t>- Backend, logika aplikacji, przystosowanie modelu językowego do danych</w:t>
+      </w:r>
+    </w:p>
+    <w:p>
+      <w:pPr>
+        <w:rPr>
+          <w:rFonts w:ascii="Times New Roman" w:hAnsi="Times New Roman" w:cs="Times New Roman"/>
+        </w:rPr>
+      </w:pPr>
+      <w:r>
+        <w:rPr>
+          <w:rFonts w:ascii="Times New Roman" w:hAnsi="Times New Roman" w:cs="Times New Roman"/>
+        </w:rPr>
+        <w:t>Bilski</w:t>
+      </w:r>
+      <w:r>
+        <w:rPr>
+          <w:rFonts w:ascii="Times New Roman" w:hAnsi="Times New Roman" w:cs="Times New Roman"/>
+        </w:rPr>
+        <w:t xml:space="preserve"> </w:t>
+      </w:r>
+      <w:r>
+        <w:rPr>
+          <w:rFonts w:ascii="Times New Roman" w:hAnsi="Times New Roman" w:cs="Times New Roman"/>
+        </w:rPr>
+        <w:t>Marcel</w:t>
+      </w:r>
+      <w:r>
+        <w:rPr>
+          <w:rFonts w:ascii="Times New Roman" w:hAnsi="Times New Roman" w:cs="Times New Roman"/>
+        </w:rPr>
+        <w:t xml:space="preserve"> </w:t>
+      </w:r>
+      <w:r>
+        <w:rPr>
+          <w:rFonts w:ascii="Times New Roman" w:hAnsi="Times New Roman" w:cs="Times New Roman"/>
+        </w:rPr>
+        <w:t>–</w:t>
+      </w:r>
+      <w:r>
+        <w:rPr>
+          <w:rFonts w:ascii="Times New Roman" w:hAnsi="Times New Roman" w:cs="Times New Roman"/>
+        </w:rPr>
+        <w:t xml:space="preserve"> Frontend</w:t>
+      </w:r>
+      <w:r>
+        <w:rPr>
+          <w:rFonts w:ascii="Times New Roman" w:hAnsi="Times New Roman" w:cs="Times New Roman"/>
+        </w:rPr>
+        <w:t>, weryfikacja jakości kodu, testowanie aplikacji</w:t>
+      </w:r>
+    </w:p>
+    <w:p>
+      <w:pPr>
+        <w:rPr>
+          <w:rFonts w:ascii="Times New Roman" w:hAnsi="Times New Roman" w:cs="Times New Roman"/>
+        </w:rPr>
+      </w:pPr>
+      <w:r>
+        <w:rPr>
+          <w:rFonts w:ascii="Times New Roman" w:hAnsi="Times New Roman" w:cs="Times New Roman"/>
+        </w:rPr>
+        <w:t>Fierek</w:t>
+      </w:r>
+      <w:r>
+        <w:rPr>
+          <w:rFonts w:ascii="Times New Roman" w:hAnsi="Times New Roman" w:cs="Times New Roman"/>
+        </w:rPr>
+        <w:t xml:space="preserve"> </w:t>
+      </w:r>
+      <w:r>
+        <w:rPr>
+          <w:rFonts w:ascii="Times New Roman" w:hAnsi="Times New Roman" w:cs="Times New Roman"/>
+        </w:rPr>
+        <w:t>Patryk</w:t>
+      </w:r>
+      <w:r>
+        <w:rPr>
+          <w:rFonts w:ascii="Times New Roman" w:hAnsi="Times New Roman" w:cs="Times New Roman"/>
+        </w:rPr>
+        <w:t xml:space="preserve"> - Przygotowanie i modeling danych</w:t>
+      </w:r>
+      <w:r>
+        <w:rPr>
+          <w:rFonts w:ascii="Times New Roman" w:hAnsi="Times New Roman" w:cs="Times New Roman"/>
+        </w:rPr>
+        <w:t>, usprawni</w:t>
+      </w:r>
+      <w:r>
+        <w:rPr>
+          <w:rFonts w:ascii="Times New Roman" w:hAnsi="Times New Roman" w:cs="Times New Roman"/>
+        </w:rPr>
+        <w:t>e</w:t>
+      </w:r>
+      <w:r>
+        <w:rPr>
+          <w:rFonts w:ascii="Times New Roman" w:hAnsi="Times New Roman" w:cs="Times New Roman"/>
+        </w:rPr>
+        <w:t>nie modelu językowego</w:t>
+      </w:r>
+    </w:p>
+    <w:p>
+      <w:pPr>
+        <w:rPr>
+          <w:rFonts w:ascii="Times New Roman" w:hAnsi="Times New Roman" w:cs="Times New Roman"/>
+        </w:rPr>
+      </w:pPr>
+      <w:r>
+        <w:rPr>
+          <w:rFonts w:ascii="Times New Roman" w:hAnsi="Times New Roman" w:cs="Times New Roman"/>
+        </w:rPr>
+        <w:t>Czupryński</w:t>
+      </w:r>
+      <w:r>
+        <w:rPr>
+          <w:rFonts w:ascii="Times New Roman" w:hAnsi="Times New Roman" w:cs="Times New Roman"/>
+        </w:rPr>
+        <w:t xml:space="preserve"> </w:t>
+      </w:r>
+      <w:r>
+        <w:rPr>
+          <w:rFonts w:ascii="Times New Roman" w:hAnsi="Times New Roman" w:cs="Times New Roman"/>
+        </w:rPr>
+        <w:t>Michał</w:t>
+      </w:r>
+      <w:r>
+        <w:rPr>
+          <w:rFonts w:ascii="Times New Roman" w:hAnsi="Times New Roman" w:cs="Times New Roman"/>
+        </w:rPr>
+        <w:t xml:space="preserve"> – Dokumentacja projektu</w:t>
+      </w:r>
+      <w:r>
+        <w:rPr>
+          <w:rFonts w:ascii="Times New Roman" w:hAnsi="Times New Roman" w:cs="Times New Roman"/>
+        </w:rPr>
+        <w:t>, weryfikacja jakości kodu, testowanie aplikacji</w:t>
+      </w:r>
+    </w:p>
+    <w:p>
+      <w:pPr>
+        <w:rPr>
+          <w:rFonts w:ascii="Times New Roman" w:hAnsi="Times New Roman" w:cs="Times New Roman"/>
+        </w:rPr>
+      </w:pPr>
+      <w:r>
+        <w:rPr>
+          <w:rFonts w:ascii="Times New Roman" w:hAnsi="Times New Roman" w:cs="Times New Roman"/>
+          <w:b/>
+          <w:bCs/>
+        </w:rPr>
+        <w:t>Model biznesowy</w:t>
+      </w:r>
+      <w:r>
+        <w:rPr>
+          <w:rFonts w:ascii="Times New Roman" w:hAnsi="Times New Roman" w:cs="Times New Roman"/>
+        </w:rPr>
+        <w:t>: Pay2Go</w:t>
+      </w:r>
+    </w:p>
+    <w:p>
+      <w:pPr>
+        <w:rPr>
+          <w:rFonts w:ascii="Times New Roman" w:hAnsi="Times New Roman" w:cs="Times New Roman"/>
+          <w:lang w:val="en-US"/>
+        </w:rPr>
+      </w:pPr>
+      <w:r>
+        <w:rPr>
+          <w:rFonts w:ascii="Times New Roman" w:hAnsi="Times New Roman" w:cs="Times New Roman"/>
+          <w:b/>
+          <w:bCs/>
+          <w:lang w:val="en-US"/>
+        </w:rPr>
+        <w:t xml:space="preserve">Nazwa: </w:t>
+      </w:r>
+      <w:r>
+        <w:rPr>
+          <w:rFonts w:ascii="Times New Roman" w:hAnsi="Times New Roman" w:cs="Times New Roman"/>
+          <w:b/>
+          <w:bCs/>
+          <w:lang w:val="en-US"/>
+        </w:rPr>
+        <w:t>Interactive Chat with Store Bot</w:t>
+      </w:r>
+      <w:r>
+        <w:rPr>
+          <w:rFonts w:ascii="Times New Roman" w:hAnsi="Times New Roman" w:cs="Times New Roman"/>
+          <w:lang w:val="en-US"/>
+        </w:rPr>
+        <w:t xml:space="preserve"> </w:t>
+      </w:r>
+    </w:p>
+    <w:p>
+      <w:pPr>
+        <w:rPr>
+          <w:rFonts w:ascii="Times New Roman" w:hAnsi="Times New Roman" w:cs="Times New Roman"/>
+          <w:b/>
+          <w:bCs/>
+        </w:rPr>
+      </w:pPr>
+      <w:r>
+        <w:rPr>
+          <w:rFonts w:ascii="Times New Roman" w:hAnsi="Times New Roman" w:cs="Times New Roman"/>
+          <w:b/>
+          <w:bCs/>
+        </w:rPr>
+        <w:t>Link do repozytorium:</w:t>
+      </w:r>
+      <w:r>
+        <w:rPr>
+          <w:rFonts w:ascii="Times New Roman" w:hAnsi="Times New Roman" w:cs="Times New Roman"/>
+          <w:b/>
+          <w:bCs/>
+        </w:rPr>
+        <w:t xml:space="preserve"> </w:t>
+      </w:r>
+      <w:r>
+        <w:rPr>
+          <w:rFonts w:ascii="Times New Roman" w:hAnsi="Times New Roman" w:cs="Times New Roman"/>
+          <w:b/>
+          <w:bCs/>
+        </w:rPr>
+        <w:t>https://github.com/Durawix/Inzynieria_Oprogramowania?fbclid=IwZXh0bgNhZW0CMTAAAR26ozdeJ3t3RquGiy8JZqp__qCHJ0-4aeJXTOGAAjnN59hUnNUEU-KF0OA_aem_E4TLNByab86WO2mZLdseeg</w:t>
+      </w:r>
+    </w:p>
+    <w:p>
+      <w:pPr>
+        <w:rPr>
+          <w:rFonts w:ascii="Times New Roman" w:hAnsi="Times New Roman" w:cs="Times New Roman"/>
+          <w:b/>
+          <w:bCs/>
+        </w:rPr>
+      </w:pPr>
+    </w:p>
+    <w:p>
+      <w:pPr>
         <w:rPr>
           <w:rFonts w:ascii="Times New Roman" w:hAnsi="Times New Roman" w:cs="Times New Roman"/>
           <w:b/>
@@ -268,317 +378,8 @@
           <w:sz w:val="28"/>
           <w:szCs w:val="28"/>
         </w:rPr>
-        <w:t>Opis aplikacji</w:t>
-      </w:r>
-    </w:p>
-    <w:p>
-      <w:pPr>
-        <w:rPr>
-          <w:rFonts w:ascii="Times New Roman" w:hAnsi="Times New Roman" w:cs="Times New Roman"/>
-        </w:rPr>
-      </w:pPr>
-      <w:r>
-        <w:rPr>
-          <w:rFonts w:ascii="Times New Roman" w:hAnsi="Times New Roman" w:cs="Times New Roman"/>
-        </w:rPr>
-        <w:t xml:space="preserve">Aplikacja </w:t>
-      </w:r>
-      <w:r>
-        <w:rPr>
-          <w:rFonts w:ascii="Times New Roman" w:hAnsi="Times New Roman" w:cs="Times New Roman"/>
-        </w:rPr>
-        <w:t>jest prototypem rewolucjonizującym zakupy w sklepie w dobie ukierunkowania na bezosobową obsługę klienta</w:t>
-      </w:r>
-      <w:r>
-        <w:rPr>
-          <w:rFonts w:ascii="Times New Roman" w:hAnsi="Times New Roman" w:cs="Times New Roman"/>
-        </w:rPr>
-        <w:t>. Je</w:t>
-      </w:r>
-      <w:r>
-        <w:rPr>
-          <w:rFonts w:ascii="Times New Roman" w:hAnsi="Times New Roman" w:cs="Times New Roman"/>
-        </w:rPr>
-        <w:t>j główną funkcjonalnością</w:t>
-      </w:r>
-      <w:r>
-        <w:rPr>
-          <w:rFonts w:ascii="Times New Roman" w:hAnsi="Times New Roman" w:cs="Times New Roman"/>
-        </w:rPr>
-        <w:t xml:space="preserve"> </w:t>
-      </w:r>
-      <w:r>
-        <w:rPr>
-          <w:rFonts w:ascii="Times New Roman" w:hAnsi="Times New Roman" w:cs="Times New Roman"/>
-        </w:rPr>
-        <w:t>jest</w:t>
-      </w:r>
-      <w:r>
-        <w:rPr>
-          <w:rFonts w:ascii="Times New Roman" w:hAnsi="Times New Roman" w:cs="Times New Roman"/>
-        </w:rPr>
-        <w:t xml:space="preserve"> </w:t>
-      </w:r>
-      <w:proofErr w:type="spellStart"/>
-      <w:r>
-        <w:rPr>
-          <w:rFonts w:ascii="Times New Roman" w:hAnsi="Times New Roman" w:cs="Times New Roman"/>
-        </w:rPr>
-        <w:t>chatbot</w:t>
-      </w:r>
-      <w:proofErr w:type="spellEnd"/>
-      <w:r>
-        <w:rPr>
-          <w:rFonts w:ascii="Times New Roman" w:hAnsi="Times New Roman" w:cs="Times New Roman"/>
-        </w:rPr>
-        <w:t xml:space="preserve"> z </w:t>
-      </w:r>
-      <w:r>
-        <w:rPr>
-          <w:rFonts w:ascii="Times New Roman" w:hAnsi="Times New Roman" w:cs="Times New Roman"/>
-        </w:rPr>
-        <w:t>wirtualnym asystentem sklepu pomagający nam znaleźć produkty, lub dopasować produkty</w:t>
-      </w:r>
-      <w:r>
-        <w:rPr>
-          <w:rFonts w:ascii="Times New Roman" w:hAnsi="Times New Roman" w:cs="Times New Roman"/>
-        </w:rPr>
-        <w:t xml:space="preserve"> do naszych potrzeb</w:t>
-      </w:r>
-      <w:r>
-        <w:rPr>
-          <w:rFonts w:ascii="Times New Roman" w:hAnsi="Times New Roman" w:cs="Times New Roman"/>
-        </w:rPr>
-        <w:t xml:space="preserve">. </w:t>
-      </w:r>
-      <w:r>
-        <w:rPr>
-          <w:rFonts w:ascii="Times New Roman" w:hAnsi="Times New Roman" w:cs="Times New Roman"/>
-        </w:rPr>
-        <w:t>Doszlifowana a</w:t>
-      </w:r>
-      <w:r>
-        <w:rPr>
-          <w:rFonts w:ascii="Times New Roman" w:hAnsi="Times New Roman" w:cs="Times New Roman"/>
-        </w:rPr>
-        <w:t xml:space="preserve">plikacja ma szansę w przyszłości </w:t>
-      </w:r>
-      <w:r>
-        <w:rPr>
-          <w:rFonts w:ascii="Times New Roman" w:hAnsi="Times New Roman" w:cs="Times New Roman"/>
-        </w:rPr>
-        <w:t xml:space="preserve">stać się niezwykle pomocna widząc obecne trendy wzrostu popularności pośredników zakupowych takich jak </w:t>
-      </w:r>
-      <w:proofErr w:type="spellStart"/>
-      <w:r>
-        <w:rPr>
-          <w:rFonts w:ascii="Times New Roman" w:hAnsi="Times New Roman" w:cs="Times New Roman"/>
-        </w:rPr>
-        <w:t>Glovo</w:t>
-      </w:r>
-      <w:proofErr w:type="spellEnd"/>
-      <w:r>
-        <w:rPr>
-          <w:rFonts w:ascii="Times New Roman" w:hAnsi="Times New Roman" w:cs="Times New Roman"/>
-        </w:rPr>
-        <w:t>, Uber czy Lisek.</w:t>
-      </w:r>
-      <w:r>
-        <w:rPr>
-          <w:rFonts w:ascii="Times New Roman" w:hAnsi="Times New Roman" w:cs="Times New Roman"/>
-        </w:rPr>
-        <w:t xml:space="preserve"> Aplikacja rozwiązuje także problem barier językowych między stroną dostawcy/klienta, a stroną pracownika sklepu.</w:t>
-      </w:r>
-    </w:p>
-    <w:p>
-      <w:pPr>
-        <w:rPr>
-          <w:rFonts w:ascii="Times New Roman" w:hAnsi="Times New Roman" w:cs="Times New Roman"/>
-        </w:rPr>
-      </w:pPr>
-      <w:r>
-        <w:rPr>
-          <w:rFonts w:ascii="Times New Roman" w:hAnsi="Times New Roman" w:cs="Times New Roman"/>
-        </w:rPr>
-        <w:t xml:space="preserve">Wirtualny asystent korzysta z zaawansowanego systemu analizującego treść zapytania użytkownika, co pozwala mu w prosty sposób zrozumieć, czego szukamy, i odpowiednio dopasować produkty. Dzięki połączeniu z bazą </w:t>
-      </w:r>
-      <w:proofErr w:type="spellStart"/>
-      <w:r>
-        <w:rPr>
-          <w:rFonts w:ascii="Times New Roman" w:hAnsi="Times New Roman" w:cs="Times New Roman"/>
-        </w:rPr>
-        <w:t>ChromaDB</w:t>
-      </w:r>
-      <w:proofErr w:type="spellEnd"/>
-      <w:r>
-        <w:rPr>
-          <w:rFonts w:ascii="Times New Roman" w:hAnsi="Times New Roman" w:cs="Times New Roman"/>
-        </w:rPr>
-        <w:t xml:space="preserve"> - </w:t>
-      </w:r>
-      <w:r>
-        <w:rPr>
-          <w:rFonts w:ascii="Times New Roman" w:hAnsi="Times New Roman" w:cs="Times New Roman"/>
-        </w:rPr>
-        <w:t>Chroma jest otwarto</w:t>
-      </w:r>
-      <w:r>
-        <w:rPr>
-          <w:rFonts w:ascii="Times New Roman" w:hAnsi="Times New Roman" w:cs="Times New Roman"/>
-        </w:rPr>
-        <w:t>-</w:t>
-      </w:r>
-      <w:r>
-        <w:rPr>
-          <w:rFonts w:ascii="Times New Roman" w:hAnsi="Times New Roman" w:cs="Times New Roman"/>
-        </w:rPr>
-        <w:t xml:space="preserve">źródłową </w:t>
-      </w:r>
-      <w:r>
-        <w:rPr>
-          <w:rFonts w:ascii="Times New Roman" w:hAnsi="Times New Roman" w:cs="Times New Roman"/>
-        </w:rPr>
-        <w:t>(</w:t>
-      </w:r>
-      <w:proofErr w:type="spellStart"/>
-      <w:r>
-        <w:rPr>
-          <w:rFonts w:ascii="Times New Roman" w:hAnsi="Times New Roman" w:cs="Times New Roman"/>
-        </w:rPr>
-        <w:t>opensource</w:t>
-      </w:r>
-      <w:proofErr w:type="spellEnd"/>
-      <w:r>
-        <w:rPr>
-          <w:rFonts w:ascii="Times New Roman" w:hAnsi="Times New Roman" w:cs="Times New Roman"/>
-        </w:rPr>
-        <w:t xml:space="preserve">) </w:t>
-      </w:r>
-      <w:r>
-        <w:rPr>
-          <w:rFonts w:ascii="Times New Roman" w:hAnsi="Times New Roman" w:cs="Times New Roman"/>
-        </w:rPr>
-        <w:t xml:space="preserve">bazą danych zaprojektowaną do przechowywania i wyszukiwania </w:t>
-      </w:r>
-      <w:proofErr w:type="spellStart"/>
-      <w:r>
-        <w:rPr>
-          <w:rFonts w:ascii="Times New Roman" w:hAnsi="Times New Roman" w:cs="Times New Roman"/>
-        </w:rPr>
-        <w:t>osadzeń</w:t>
-      </w:r>
-      <w:proofErr w:type="spellEnd"/>
-      <w:r>
-        <w:rPr>
-          <w:rFonts w:ascii="Times New Roman" w:hAnsi="Times New Roman" w:cs="Times New Roman"/>
-        </w:rPr>
-        <w:t xml:space="preserve"> (</w:t>
-      </w:r>
-      <w:proofErr w:type="spellStart"/>
-      <w:r>
-        <w:rPr>
-          <w:rFonts w:ascii="Times New Roman" w:hAnsi="Times New Roman" w:cs="Times New Roman"/>
-        </w:rPr>
-        <w:t>embeddings</w:t>
-      </w:r>
-      <w:proofErr w:type="spellEnd"/>
-      <w:r>
-        <w:rPr>
-          <w:rFonts w:ascii="Times New Roman" w:hAnsi="Times New Roman" w:cs="Times New Roman"/>
-        </w:rPr>
-        <w:t>) dla aplikacji wykorzystujących sztuczną inteligencję</w:t>
-      </w:r>
-      <w:r>
-        <w:rPr>
-          <w:rFonts w:ascii="Times New Roman" w:hAnsi="Times New Roman" w:cs="Times New Roman"/>
-        </w:rPr>
-        <w:t xml:space="preserve"> i modele LLM</w:t>
-      </w:r>
-      <w:r>
-        <w:rPr>
-          <w:rFonts w:ascii="Times New Roman" w:hAnsi="Times New Roman" w:cs="Times New Roman"/>
-        </w:rPr>
-        <w:t>. Dzięki temu aplikacja korzysta z rozwiązania, które jest nie tylko darmowe, ale także łatwe do dalszego rozwijania i dostosowywania do własnych potrzeb. Kod źródłowy Chroma jest dostępny na platformie GitHub na licencji Apache 2.0, co oznacza, że każdy może z niej korzystać, modyfikować ją oraz swobodnie udostępniać.</w:t>
-      </w:r>
-      <w:r>
-        <w:t xml:space="preserve"> </w:t>
-      </w:r>
-      <w:r>
-        <w:rPr>
-          <w:rFonts w:ascii="Times New Roman" w:hAnsi="Times New Roman" w:cs="Times New Roman"/>
-        </w:rPr>
-        <w:t xml:space="preserve">Baza danych </w:t>
-      </w:r>
-      <w:proofErr w:type="spellStart"/>
-      <w:r>
-        <w:rPr>
-          <w:rFonts w:ascii="Times New Roman" w:hAnsi="Times New Roman" w:cs="Times New Roman"/>
-        </w:rPr>
-        <w:t>ChromaDB</w:t>
-      </w:r>
-      <w:proofErr w:type="spellEnd"/>
-      <w:r>
-        <w:rPr>
-          <w:rFonts w:ascii="Times New Roman" w:hAnsi="Times New Roman" w:cs="Times New Roman"/>
-        </w:rPr>
-        <w:t xml:space="preserve"> działa lokalnie, co zapewnia pełną kontrolę nad danymi użytkownika</w:t>
-      </w:r>
-      <w:r>
-        <w:rPr>
-          <w:rFonts w:ascii="Times New Roman" w:hAnsi="Times New Roman" w:cs="Times New Roman"/>
-        </w:rPr>
-        <w:t>.</w:t>
-      </w:r>
-    </w:p>
-    <w:p>
-      <w:pPr>
-        <w:rPr>
-          <w:rFonts w:ascii="Times New Roman" w:hAnsi="Times New Roman" w:cs="Times New Roman"/>
-        </w:rPr>
-      </w:pPr>
-      <w:r>
-        <w:rPr>
-          <w:rFonts w:ascii="Times New Roman" w:hAnsi="Times New Roman" w:cs="Times New Roman"/>
-        </w:rPr>
-        <w:t>I</w:t>
-      </w:r>
-      <w:r>
-        <w:rPr>
-          <w:rFonts w:ascii="Times New Roman" w:hAnsi="Times New Roman" w:cs="Times New Roman"/>
-        </w:rPr>
-        <w:t xml:space="preserve">nterfejs aplikacji został stworzony za pomocą narzędzia </w:t>
-      </w:r>
-      <w:proofErr w:type="spellStart"/>
-      <w:r>
-        <w:rPr>
-          <w:rFonts w:ascii="Times New Roman" w:hAnsi="Times New Roman" w:cs="Times New Roman"/>
-        </w:rPr>
-        <w:t>Streamlit</w:t>
-      </w:r>
-      <w:proofErr w:type="spellEnd"/>
-      <w:r>
-        <w:rPr>
-          <w:rFonts w:ascii="Times New Roman" w:hAnsi="Times New Roman" w:cs="Times New Roman"/>
-        </w:rPr>
-        <w:t xml:space="preserve">, dzięki czemu jest prosty w obsłudze i dostępny zarówno na komputerach, jak i urządzeniach mobilnych. W przyszłości aplikacja może być rozwijana o nowe funkcje, takie jak rekomendacje produktów na podstawie wcześniejszych </w:t>
-      </w:r>
-      <w:proofErr w:type="spellStart"/>
-      <w:r>
-        <w:rPr>
-          <w:rFonts w:ascii="Times New Roman" w:hAnsi="Times New Roman" w:cs="Times New Roman"/>
-        </w:rPr>
-        <w:t>wyszukiwań</w:t>
-      </w:r>
-      <w:proofErr w:type="spellEnd"/>
-      <w:r>
-        <w:rPr>
-          <w:rFonts w:ascii="Times New Roman" w:hAnsi="Times New Roman" w:cs="Times New Roman"/>
-        </w:rPr>
-        <w:t xml:space="preserve"> użytkownika lub integracja z systemami sklepów i usługami dostawczymi, co znacznie zwiększy jej użyteczność.</w:t>
-      </w:r>
-    </w:p>
-    <w:p>
-      <w:pPr>
+      </w:pPr>
+      <w:r>
         <w:rPr>
           <w:rFonts w:ascii="Times New Roman" w:hAnsi="Times New Roman" w:cs="Times New Roman"/>
           <w:b/>
@@ -586,8 +387,204 @@
           <w:sz w:val="28"/>
           <w:szCs w:val="28"/>
         </w:rPr>
-      </w:pPr>
-      <w:r>
+        <w:t>Opis aplikacji</w:t>
+      </w:r>
+    </w:p>
+    <w:p>
+      <w:pPr>
+        <w:rPr>
+          <w:rFonts w:ascii="Times New Roman" w:hAnsi="Times New Roman" w:cs="Times New Roman"/>
+        </w:rPr>
+      </w:pPr>
+      <w:r>
+        <w:rPr>
+          <w:rFonts w:ascii="Times New Roman" w:hAnsi="Times New Roman" w:cs="Times New Roman"/>
+        </w:rPr>
+        <w:t xml:space="preserve">Aplikacja </w:t>
+      </w:r>
+      <w:r>
+        <w:rPr>
+          <w:rFonts w:ascii="Times New Roman" w:hAnsi="Times New Roman" w:cs="Times New Roman"/>
+        </w:rPr>
+        <w:t>jest prototypem rewolucjonizującym zakupy w sklepie w dobie ukierunkowania na bezosobową obsługę klienta</w:t>
+      </w:r>
+      <w:r>
+        <w:rPr>
+          <w:rFonts w:ascii="Times New Roman" w:hAnsi="Times New Roman" w:cs="Times New Roman"/>
+        </w:rPr>
+        <w:t>. Je</w:t>
+      </w:r>
+      <w:r>
+        <w:rPr>
+          <w:rFonts w:ascii="Times New Roman" w:hAnsi="Times New Roman" w:cs="Times New Roman"/>
+        </w:rPr>
+        <w:t>j główną funkcjonalnością</w:t>
+      </w:r>
+      <w:r>
+        <w:rPr>
+          <w:rFonts w:ascii="Times New Roman" w:hAnsi="Times New Roman" w:cs="Times New Roman"/>
+        </w:rPr>
+        <w:t xml:space="preserve"> </w:t>
+      </w:r>
+      <w:r>
+        <w:rPr>
+          <w:rFonts w:ascii="Times New Roman" w:hAnsi="Times New Roman" w:cs="Times New Roman"/>
+        </w:rPr>
+        <w:t>jest</w:t>
+      </w:r>
+      <w:r>
+        <w:rPr>
+          <w:rFonts w:ascii="Times New Roman" w:hAnsi="Times New Roman" w:cs="Times New Roman"/>
+        </w:rPr>
+        <w:t xml:space="preserve"> chatbot z </w:t>
+      </w:r>
+      <w:r>
+        <w:rPr>
+          <w:rFonts w:ascii="Times New Roman" w:hAnsi="Times New Roman" w:cs="Times New Roman"/>
+        </w:rPr>
+        <w:t>wirtualnym asystentem sklepu pomagający nam znaleźć produkty, lub dopasować produkty</w:t>
+      </w:r>
+      <w:r>
+        <w:rPr>
+          <w:rFonts w:ascii="Times New Roman" w:hAnsi="Times New Roman" w:cs="Times New Roman"/>
+        </w:rPr>
+        <w:t xml:space="preserve"> do naszych potrzeb</w:t>
+      </w:r>
+      <w:r>
+        <w:rPr>
+          <w:rFonts w:ascii="Times New Roman" w:hAnsi="Times New Roman" w:cs="Times New Roman"/>
+        </w:rPr>
+        <w:t xml:space="preserve">. </w:t>
+      </w:r>
+      <w:r>
+        <w:rPr>
+          <w:rFonts w:ascii="Times New Roman" w:hAnsi="Times New Roman" w:cs="Times New Roman"/>
+        </w:rPr>
+        <w:t>Doszlifowana a</w:t>
+      </w:r>
+      <w:r>
+        <w:rPr>
+          <w:rFonts w:ascii="Times New Roman" w:hAnsi="Times New Roman" w:cs="Times New Roman"/>
+        </w:rPr>
+        <w:t xml:space="preserve">plikacja ma szansę w przyszłości </w:t>
+      </w:r>
+      <w:r>
+        <w:rPr>
+          <w:rFonts w:ascii="Times New Roman" w:hAnsi="Times New Roman" w:cs="Times New Roman"/>
+        </w:rPr>
+        <w:t>stać się niezwykle pomocna widząc obecne trendy wzrostu popularności pośredników zakupowych takich jak Glovo, Uber czy Lisek.</w:t>
+      </w:r>
+      <w:r>
+        <w:rPr>
+          <w:rFonts w:ascii="Times New Roman" w:hAnsi="Times New Roman" w:cs="Times New Roman"/>
+        </w:rPr>
+        <w:t xml:space="preserve"> Aplikacja rozwiązuje także problem barier językowych między stroną dostawcy/klienta, a stroną pracownika sklepu.</w:t>
+      </w:r>
+    </w:p>
+    <w:p>
+      <w:pPr>
+        <w:rPr>
+          <w:rFonts w:ascii="Times New Roman" w:hAnsi="Times New Roman" w:cs="Times New Roman"/>
+        </w:rPr>
+      </w:pPr>
+      <w:r>
+        <w:rPr>
+          <w:rFonts w:ascii="Times New Roman" w:hAnsi="Times New Roman" w:cs="Times New Roman"/>
+        </w:rPr>
+        <w:t>Wirtualny asystent korzysta z zaawansowanego systemu analizującego treść zapytania użytkownika, co pozwala mu w prosty sposób zrozumieć, czego szukamy, i odpowiednio dopasować produkty. Dzięki połączeniu z bazą ChromaDB</w:t>
+      </w:r>
+      <w:r>
+        <w:rPr>
+          <w:rFonts w:ascii="Times New Roman" w:hAnsi="Times New Roman" w:cs="Times New Roman"/>
+        </w:rPr>
+        <w:t xml:space="preserve"> - </w:t>
+      </w:r>
+      <w:r>
+        <w:rPr>
+          <w:rFonts w:ascii="Times New Roman" w:hAnsi="Times New Roman" w:cs="Times New Roman"/>
+        </w:rPr>
+        <w:t>Chroma jest otwarto</w:t>
+      </w:r>
+      <w:r>
+        <w:rPr>
+          <w:rFonts w:ascii="Times New Roman" w:hAnsi="Times New Roman" w:cs="Times New Roman"/>
+        </w:rPr>
+        <w:t>-</w:t>
+      </w:r>
+      <w:r>
+        <w:rPr>
+          <w:rFonts w:ascii="Times New Roman" w:hAnsi="Times New Roman" w:cs="Times New Roman"/>
+        </w:rPr>
+        <w:t xml:space="preserve">źródłową </w:t>
+      </w:r>
+      <w:r>
+        <w:rPr>
+          <w:rFonts w:ascii="Times New Roman" w:hAnsi="Times New Roman" w:cs="Times New Roman"/>
+        </w:rPr>
+        <w:t xml:space="preserve">(opensource) </w:t>
+      </w:r>
+      <w:r>
+        <w:rPr>
+          <w:rFonts w:ascii="Times New Roman" w:hAnsi="Times New Roman" w:cs="Times New Roman"/>
+        </w:rPr>
+        <w:t>bazą danych zaprojektowaną do przechowywania i wyszukiwania osadzeń (embeddings) dla aplikacji wykorzystujących sztuczną inteligencję</w:t>
+      </w:r>
+      <w:r>
+        <w:rPr>
+          <w:rFonts w:ascii="Times New Roman" w:hAnsi="Times New Roman" w:cs="Times New Roman"/>
+        </w:rPr>
+        <w:t xml:space="preserve"> i modele LLM</w:t>
+      </w:r>
+      <w:r>
+        <w:rPr>
+          <w:rFonts w:ascii="Times New Roman" w:hAnsi="Times New Roman" w:cs="Times New Roman"/>
+        </w:rPr>
+        <w:t xml:space="preserve">. Dzięki temu aplikacja korzysta z rozwiązania, które jest nie tylko darmowe, ale także łatwe do dalszego rozwijania i dostosowywania do własnych potrzeb. Kod źródłowy Chroma jest dostępny na platformie GitHub na licencji Apache 2.0, co oznacza, że każdy może z niej </w:t>
+      </w:r>
+      <w:r>
+        <w:rPr>
+          <w:rFonts w:ascii="Times New Roman" w:hAnsi="Times New Roman" w:cs="Times New Roman"/>
+        </w:rPr>
+        <w:lastRenderedPageBreak/>
+        <w:t>korzystać, modyfikować ją oraz swobodnie udostępniać.</w:t>
+      </w:r>
+      <w:r>
+        <w:t xml:space="preserve"> </w:t>
+      </w:r>
+      <w:r>
+        <w:rPr>
+          <w:rFonts w:ascii="Times New Roman" w:hAnsi="Times New Roman" w:cs="Times New Roman"/>
+        </w:rPr>
+        <w:t>Baza danych ChromaDB działa lokalnie, co zapewnia pełną kontrolę nad danymi użytkownika</w:t>
+      </w:r>
+      <w:r>
+        <w:rPr>
+          <w:rFonts w:ascii="Times New Roman" w:hAnsi="Times New Roman" w:cs="Times New Roman"/>
+        </w:rPr>
+        <w:t>.</w:t>
+      </w:r>
+    </w:p>
+    <w:p>
+      <w:pPr>
+        <w:rPr>
+          <w:rFonts w:ascii="Times New Roman" w:hAnsi="Times New Roman" w:cs="Times New Roman"/>
+        </w:rPr>
+      </w:pPr>
+      <w:r>
+        <w:rPr>
+          <w:rFonts w:ascii="Times New Roman" w:hAnsi="Times New Roman" w:cs="Times New Roman"/>
+        </w:rPr>
+        <w:t>I</w:t>
+      </w:r>
+      <w:r>
+        <w:rPr>
+          <w:rFonts w:ascii="Times New Roman" w:hAnsi="Times New Roman" w:cs="Times New Roman"/>
+        </w:rPr>
+        <w:t>nterfejs aplikacji został stworzony za pomocą narzędzia Streamlit, dzięki czemu jest prosty w obsłudze i dostępny zarówno na komputerach, jak i urządzeniach mobilnych. W przyszłości aplikacja może być rozwijana o nowe funkcje, takie jak rekomendacje produktów na podstawie wcześniejszych wyszukiwań użytkownika lub integracja z systemami sklepów i usługami dostawczymi, co znacznie zwiększy jej użyteczność.</w:t>
+      </w:r>
+    </w:p>
+    <w:p>
+      <w:pPr>
         <w:rPr>
           <w:rFonts w:ascii="Times New Roman" w:hAnsi="Times New Roman" w:cs="Times New Roman"/>
           <w:b/>
@@ -595,7 +592,15 @@
           <w:sz w:val="28"/>
           <w:szCs w:val="28"/>
         </w:rPr>
-        <w:lastRenderedPageBreak/>
+      </w:pPr>
+      <w:r>
+        <w:rPr>
+          <w:rFonts w:ascii="Times New Roman" w:hAnsi="Times New Roman" w:cs="Times New Roman"/>
+          <w:b/>
+          <w:bCs/>
+          <w:sz w:val="28"/>
+          <w:szCs w:val="28"/>
+        </w:rPr>
         <w:t>Funkcjonalności</w:t>
       </w:r>
     </w:p>
@@ -632,21 +637,7 @@
         <w:rPr>
           <w:rFonts w:ascii="Times New Roman" w:hAnsi="Times New Roman" w:cs="Times New Roman"/>
         </w:rPr>
-        <w:t xml:space="preserve">Funkcja </w:t>
-      </w:r>
-      <w:proofErr w:type="spellStart"/>
-      <w:r>
-        <w:rPr>
-          <w:rFonts w:ascii="Times New Roman" w:hAnsi="Times New Roman" w:cs="Times New Roman"/>
-        </w:rPr>
-        <w:t>read_data</w:t>
-      </w:r>
-      <w:proofErr w:type="spellEnd"/>
-      <w:r>
-        <w:rPr>
-          <w:rFonts w:ascii="Times New Roman" w:hAnsi="Times New Roman" w:cs="Times New Roman"/>
-        </w:rPr>
-        <w:t xml:space="preserve"> wczytuje dane z pliku Store_Inventory.xlsx, który zawiera informacje o produktach (takie jak nazwa, kategoria, cena, numer alejki i opis).</w:t>
+        <w:t>Funkcja read_data wczytuje dane z pliku Store_Inventory.xlsx, który zawiera informacje o produktach (takie jak nazwa, kategoria, cena, numer alejki i opis).</w:t>
       </w:r>
     </w:p>
     <w:p>
@@ -665,18 +656,8 @@
           <w:b/>
           <w:bCs/>
         </w:rPr>
-        <w:t xml:space="preserve">Generowanie </w:t>
-      </w:r>
-      <w:proofErr w:type="spellStart"/>
-      <w:r>
-        <w:rPr>
-          <w:rFonts w:ascii="Times New Roman" w:hAnsi="Times New Roman" w:cs="Times New Roman"/>
-          <w:b/>
-          <w:bCs/>
-        </w:rPr>
-        <w:t>osadzeń</w:t>
-      </w:r>
-      <w:proofErr w:type="spellEnd"/>
+        <w:t>Generowanie osadzeń</w:t>
+      </w:r>
       <w:r>
         <w:rPr>
           <w:rFonts w:ascii="Times New Roman" w:hAnsi="Times New Roman" w:cs="Times New Roman"/>
@@ -707,23 +688,8 @@
         <w:rPr>
           <w:rFonts w:ascii="Times New Roman" w:hAnsi="Times New Roman" w:cs="Times New Roman"/>
         </w:rPr>
-        <w:t xml:space="preserve">Kod wysyła te dane jako zapytanie do modelu </w:t>
-      </w:r>
-      <w:proofErr w:type="spellStart"/>
-      <w:r>
-        <w:rPr>
-          <w:rFonts w:ascii="Times New Roman" w:hAnsi="Times New Roman" w:cs="Times New Roman"/>
-        </w:rPr>
-        <w:t>mxbai-embed-large</w:t>
-      </w:r>
-      <w:proofErr w:type="spellEnd"/>
-      <w:r>
-        <w:rPr>
-          <w:rFonts w:ascii="Times New Roman" w:hAnsi="Times New Roman" w:cs="Times New Roman"/>
-        </w:rPr>
-        <w:t xml:space="preserve"> za pomocą biblioteki </w:t>
-      </w:r>
-      <w:proofErr w:type="spellStart"/>
+        <w:t xml:space="preserve">Kod wysyła te dane jako zapytanie do modelu mxbai-embed-large za pomocą biblioteki </w:t>
+      </w:r>
       <w:r>
         <w:rPr>
           <w:rFonts w:ascii="Times New Roman" w:hAnsi="Times New Roman" w:cs="Times New Roman"/>
@@ -732,40 +698,11 @@
         </w:rPr>
         <w:t>ollama</w:t>
       </w:r>
-      <w:proofErr w:type="spellEnd"/>
-      <w:r>
-        <w:rPr>
-          <w:rFonts w:ascii="Times New Roman" w:hAnsi="Times New Roman" w:cs="Times New Roman"/>
-        </w:rPr>
-        <w:t xml:space="preserve">, który generuje wektor </w:t>
-      </w:r>
-      <w:proofErr w:type="spellStart"/>
-      <w:r>
-        <w:rPr>
-          <w:rFonts w:ascii="Times New Roman" w:hAnsi="Times New Roman" w:cs="Times New Roman"/>
-        </w:rPr>
-        <w:t>osadzeń</w:t>
-      </w:r>
-      <w:proofErr w:type="spellEnd"/>
-      <w:r>
-        <w:rPr>
-          <w:rFonts w:ascii="Times New Roman" w:hAnsi="Times New Roman" w:cs="Times New Roman"/>
-        </w:rPr>
-        <w:t xml:space="preserve"> (</w:t>
-      </w:r>
-      <w:proofErr w:type="spellStart"/>
-      <w:r>
-        <w:rPr>
-          <w:rFonts w:ascii="Times New Roman" w:hAnsi="Times New Roman" w:cs="Times New Roman"/>
-        </w:rPr>
-        <w:t>embedding</w:t>
-      </w:r>
-      <w:proofErr w:type="spellEnd"/>
-      <w:r>
-        <w:rPr>
-          <w:rFonts w:ascii="Times New Roman" w:hAnsi="Times New Roman" w:cs="Times New Roman"/>
-        </w:rPr>
-        <w:t>)</w:t>
+      <w:r>
+        <w:rPr>
+          <w:rFonts w:ascii="Times New Roman" w:hAnsi="Times New Roman" w:cs="Times New Roman"/>
+        </w:rPr>
+        <w:t>, który generuje wektor osadzeń (embedding)</w:t>
       </w:r>
       <w:r>
         <w:rPr>
@@ -789,30 +726,8 @@
         <w:rPr>
           <w:rFonts w:ascii="Times New Roman" w:hAnsi="Times New Roman" w:cs="Times New Roman"/>
         </w:rPr>
-        <w:t xml:space="preserve">ażdy dokument jest dodawany do kolekcji </w:t>
-      </w:r>
-      <w:proofErr w:type="spellStart"/>
-      <w:r>
-        <w:rPr>
-          <w:rFonts w:ascii="Times New Roman" w:hAnsi="Times New Roman" w:cs="Times New Roman"/>
-        </w:rPr>
-        <w:t>ChromaDB</w:t>
-      </w:r>
-      <w:proofErr w:type="spellEnd"/>
-      <w:r>
-        <w:rPr>
-          <w:rFonts w:ascii="Times New Roman" w:hAnsi="Times New Roman" w:cs="Times New Roman"/>
-        </w:rPr>
-        <w:t xml:space="preserve"> wraz z odpowiadającym mu wektorem </w:t>
-      </w:r>
-      <w:proofErr w:type="spellStart"/>
-      <w:r>
-        <w:rPr>
-          <w:rFonts w:ascii="Times New Roman" w:hAnsi="Times New Roman" w:cs="Times New Roman"/>
-        </w:rPr>
-        <w:t>osadzeń</w:t>
-      </w:r>
-      <w:proofErr w:type="spellEnd"/>
+        <w:t>ażdy dokument jest dodawany do kolekcji ChromaDB wraz z odpowiadającym mu wektorem osadzeń</w:t>
+      </w:r>
       <w:r>
         <w:rPr>
           <w:rFonts w:ascii="Times New Roman" w:hAnsi="Times New Roman" w:cs="Times New Roman"/>
@@ -855,7 +770,7 @@
     </w:p>
     <w:p>
       <w:pPr>
-        <w:pStyle w:val="Akapitzlist"/>
+        <w:pStyle w:val="ListParagraph"/>
         <w:numPr>
           <w:ilvl w:val="0"/>
           <w:numId w:val="5"/>
@@ -870,23 +785,13 @@
         </w:rPr>
         <w:t xml:space="preserve">Aplikacja posiada interfejs użytkownika stworzony w </w:t>
       </w:r>
-      <w:proofErr w:type="spellStart"/>
-      <w:r>
-        <w:rPr>
-          <w:rFonts w:ascii="Times New Roman" w:hAnsi="Times New Roman" w:cs="Times New Roman"/>
-          <w:b/>
-          <w:bCs/>
-        </w:rPr>
-        <w:t>Streamlit</w:t>
-      </w:r>
-      <w:proofErr w:type="spellEnd"/>
-      <w:r>
-        <w:rPr>
-          <w:rFonts w:ascii="Times New Roman" w:hAnsi="Times New Roman" w:cs="Times New Roman"/>
-          <w:b/>
-          <w:bCs/>
-        </w:rPr>
-        <w:t xml:space="preserve">, </w:t>
+      <w:r>
+        <w:rPr>
+          <w:rFonts w:ascii="Times New Roman" w:hAnsi="Times New Roman" w:cs="Times New Roman"/>
+          <w:b/>
+          <w:bCs/>
+        </w:rPr>
+        <w:t xml:space="preserve">Streamlit, </w:t>
       </w:r>
       <w:r>
         <w:rPr>
@@ -898,47 +803,7 @@
         <w:rPr>
           <w:rFonts w:ascii="Times New Roman" w:hAnsi="Times New Roman" w:cs="Times New Roman"/>
         </w:rPr>
-        <w:t xml:space="preserve">wpisać zapytanie o produkt. </w:t>
-      </w:r>
-      <w:r>
-        <w:rPr>
-          <w:rFonts w:ascii="Times New Roman" w:hAnsi="Times New Roman" w:cs="Times New Roman"/>
-        </w:rPr>
-        <w:t>Jeśli znaleziono dopasowane produkty, aplikacja wyświetla je w formie tabeli zawierającej szczegóły produktów (nazwa, cena, kategoria, alejka itp.).</w:t>
-      </w:r>
-      <w:r>
-        <w:rPr>
-          <w:rFonts w:ascii="Times New Roman" w:hAnsi="Times New Roman" w:cs="Times New Roman"/>
-        </w:rPr>
-        <w:t xml:space="preserve"> Pytania mogą być bezpośrednio skierowane w sposób pytający o </w:t>
-      </w:r>
-      <w:proofErr w:type="spellStart"/>
-      <w:r>
-        <w:rPr>
-          <w:rFonts w:ascii="Times New Roman" w:hAnsi="Times New Roman" w:cs="Times New Roman"/>
-        </w:rPr>
-        <w:t>produk</w:t>
-      </w:r>
-      <w:proofErr w:type="spellEnd"/>
-      <w:r>
-        <w:rPr>
-          <w:rFonts w:ascii="Times New Roman" w:hAnsi="Times New Roman" w:cs="Times New Roman"/>
-        </w:rPr>
-        <w:t xml:space="preserve"> </w:t>
-      </w:r>
-      <w:proofErr w:type="spellStart"/>
-      <w:r>
-        <w:rPr>
-          <w:rFonts w:ascii="Times New Roman" w:hAnsi="Times New Roman" w:cs="Times New Roman"/>
-        </w:rPr>
-        <w:t>np</w:t>
-      </w:r>
-      <w:proofErr w:type="spellEnd"/>
-      <w:r>
-        <w:rPr>
-          <w:rFonts w:ascii="Times New Roman" w:hAnsi="Times New Roman" w:cs="Times New Roman"/>
-        </w:rPr>
-        <w:t>: Gdzie znajdę wodę Jurajska 0.5L, ale także mające na celu uzyskać sugestie dotyczące produkt np. wpisanie „Brzydko pachnę</w:t>
+        <w:t>wpisać zapytanie o produkt. Jeśli znaleziono dopasowane produkty, aplikacja wyświetla je w formie tabeli zawierającej szczegóły produktów (nazwa, cena, kategoria, alejka itp.). Pytania mogą być bezpośrednio skierowane w sposób pytający o produk np: Gdzie znajdę wodę Jurajska 0.5L, ale także mające na celu uzyskać sugestie dotyczące produkt np. wpisanie „Brzydko pachnę</w:t>
       </w:r>
       <w:r>
         <w:rPr>
@@ -946,37 +811,13 @@
           <w:i/>
           <w:iCs/>
         </w:rPr>
-        <w:t xml:space="preserve"> – I </w:t>
-      </w:r>
-      <w:proofErr w:type="spellStart"/>
-      <w:r>
-        <w:rPr>
-          <w:rFonts w:ascii="Times New Roman" w:hAnsi="Times New Roman" w:cs="Times New Roman"/>
-          <w:i/>
-          <w:iCs/>
-        </w:rPr>
-        <w:t>smell</w:t>
-      </w:r>
-      <w:proofErr w:type="spellEnd"/>
-      <w:r>
-        <w:rPr>
-          <w:rFonts w:ascii="Times New Roman" w:hAnsi="Times New Roman" w:cs="Times New Roman"/>
-        </w:rPr>
-        <w:t xml:space="preserve">” do </w:t>
-      </w:r>
-      <w:proofErr w:type="spellStart"/>
-      <w:r>
-        <w:rPr>
-          <w:rFonts w:ascii="Times New Roman" w:hAnsi="Times New Roman" w:cs="Times New Roman"/>
-        </w:rPr>
-        <w:t>chatboxa</w:t>
-      </w:r>
-      <w:proofErr w:type="spellEnd"/>
-      <w:r>
-        <w:rPr>
-          <w:rFonts w:ascii="Times New Roman" w:hAnsi="Times New Roman" w:cs="Times New Roman"/>
-        </w:rPr>
-        <w:t xml:space="preserve"> zwróci nam produkty higieniczne.</w:t>
+        <w:t xml:space="preserve"> – I smell</w:t>
+      </w:r>
+      <w:r>
+        <w:rPr>
+          <w:rFonts w:ascii="Times New Roman" w:hAnsi="Times New Roman" w:cs="Times New Roman"/>
+        </w:rPr>
+        <w:t>” do chatboxa zwróci nam produkty higieniczne.</w:t>
       </w:r>
     </w:p>
     <w:p>
@@ -1000,7 +841,7 @@
     </w:p>
     <w:p>
       <w:pPr>
-        <w:pStyle w:val="Akapitzlist"/>
+        <w:pStyle w:val="ListParagraph"/>
         <w:numPr>
           <w:ilvl w:val="0"/>
           <w:numId w:val="5"/>
@@ -1019,16 +860,8 @@
         <w:rPr>
           <w:rFonts w:ascii="Times New Roman" w:hAnsi="Times New Roman" w:cs="Times New Roman"/>
         </w:rPr>
-        <w:t xml:space="preserve">interaktywny wyświetlając wyniki w sposób zbliżony do konwersacji dla lepszego doświadczenia z </w:t>
-      </w:r>
-      <w:proofErr w:type="spellStart"/>
-      <w:r>
-        <w:rPr>
-          <w:rFonts w:ascii="Times New Roman" w:hAnsi="Times New Roman" w:cs="Times New Roman"/>
-        </w:rPr>
-        <w:t>apliakcją</w:t>
-      </w:r>
-      <w:proofErr w:type="spellEnd"/>
+        <w:t>interaktywny wyświetlając wyniki w sposób zbliżony do konwersacji dla lepszego doświadczenia z apliakcją</w:t>
+      </w:r>
       <w:r>
         <w:rPr>
           <w:rFonts w:ascii="Times New Roman" w:hAnsi="Times New Roman" w:cs="Times New Roman"/>
@@ -1038,7 +871,7 @@
     </w:p>
     <w:p>
       <w:pPr>
-        <w:pStyle w:val="Akapitzlist"/>
+        <w:pStyle w:val="ListParagraph"/>
         <w:numPr>
           <w:ilvl w:val="0"/>
           <w:numId w:val="5"/>
@@ -1051,21 +884,7 @@
         <w:rPr>
           <w:rFonts w:ascii="Times New Roman" w:hAnsi="Times New Roman" w:cs="Times New Roman"/>
         </w:rPr>
-        <w:t xml:space="preserve">Funkcja </w:t>
-      </w:r>
-      <w:proofErr w:type="spellStart"/>
-      <w:r>
-        <w:rPr>
-          <w:rFonts w:ascii="Times New Roman" w:hAnsi="Times New Roman" w:cs="Times New Roman"/>
-        </w:rPr>
-        <w:t>prevent_duplicate_response</w:t>
-      </w:r>
-      <w:proofErr w:type="spellEnd"/>
-      <w:r>
-        <w:rPr>
-          <w:rFonts w:ascii="Times New Roman" w:hAnsi="Times New Roman" w:cs="Times New Roman"/>
-        </w:rPr>
-        <w:t xml:space="preserve"> sprawdza, czy bieżące zapytanie użytkownika jest identyczne z poprzednim, aby uniknąć powtarzania odpowiedzi</w:t>
+        <w:t>Funkcja prevent_duplicate_response sprawdza, czy bieżące zapytanie użytkownika jest identyczne z poprzednim, aby uniknąć powtarzania odpowiedzi</w:t>
       </w:r>
       <w:r>
         <w:rPr>
@@ -1117,16 +936,8 @@
         <w:rPr>
           <w:rFonts w:ascii="Times New Roman" w:hAnsi="Times New Roman" w:cs="Times New Roman"/>
         </w:rPr>
-        <w:t xml:space="preserve">: </w:t>
-      </w:r>
-      <w:proofErr w:type="spellStart"/>
-      <w:r>
-        <w:rPr>
-          <w:rFonts w:ascii="Times New Roman" w:hAnsi="Times New Roman" w:cs="Times New Roman"/>
-        </w:rPr>
-        <w:t>Windows</w:t>
-      </w:r>
-      <w:proofErr w:type="spellEnd"/>
+        <w:t>: Windows</w:t>
+      </w:r>
     </w:p>
     <w:p>
       <w:pPr>
@@ -1142,16 +953,8 @@
         <w:rPr>
           <w:rFonts w:ascii="Times New Roman" w:hAnsi="Times New Roman" w:cs="Times New Roman"/>
         </w:rPr>
-        <w:t xml:space="preserve">Zainstalowany i skonfigurowany wirtualne środowisko </w:t>
-      </w:r>
-      <w:proofErr w:type="spellStart"/>
-      <w:r>
-        <w:rPr>
-          <w:rFonts w:ascii="Times New Roman" w:hAnsi="Times New Roman" w:cs="Times New Roman"/>
-        </w:rPr>
-        <w:t>Python</w:t>
-      </w:r>
-      <w:proofErr w:type="spellEnd"/>
+        <w:t>Zainstalowany i skonfigurowany wirtualne środowisko Python</w:t>
+      </w:r>
       <w:r>
         <w:rPr>
           <w:rFonts w:ascii="Times New Roman" w:hAnsi="Times New Roman" w:cs="Times New Roman"/>
@@ -1181,21 +984,8 @@
         <w:rPr>
           <w:rFonts w:ascii="Times New Roman" w:hAnsi="Times New Roman" w:cs="Times New Roman"/>
         </w:rPr>
-        <w:t xml:space="preserve">Zainstalowane wymagane pakiety </w:t>
-      </w:r>
-      <w:proofErr w:type="spellStart"/>
-      <w:r>
-        <w:rPr>
-          <w:rFonts w:ascii="Times New Roman" w:hAnsi="Times New Roman" w:cs="Times New Roman"/>
-        </w:rPr>
-        <w:t>Python</w:t>
-      </w:r>
-      <w:proofErr w:type="spellEnd"/>
-      <w:r>
-        <w:rPr>
-          <w:rFonts w:ascii="Times New Roman" w:hAnsi="Times New Roman" w:cs="Times New Roman"/>
-        </w:rPr>
-        <w:t xml:space="preserve"> określone w pliku requirements.txt</w:t>
+        <w:lastRenderedPageBreak/>
+        <w:t>Zainstalowane wymagane pakiety Python określone w pliku requirements.txt</w:t>
       </w:r>
       <w:r>
         <w:rPr>
@@ -1227,26 +1017,12 @@
         <w:rPr>
           <w:rFonts w:ascii="Times New Roman" w:hAnsi="Times New Roman" w:cs="Times New Roman"/>
         </w:rPr>
-        <w:t xml:space="preserve">pip </w:t>
-      </w:r>
-      <w:proofErr w:type="spellStart"/>
-      <w:r>
-        <w:rPr>
-          <w:rFonts w:ascii="Times New Roman" w:hAnsi="Times New Roman" w:cs="Times New Roman"/>
-        </w:rPr>
-        <w:t>install</w:t>
-      </w:r>
-      <w:proofErr w:type="spellEnd"/>
-      <w:r>
-        <w:rPr>
-          <w:rFonts w:ascii="Times New Roman" w:hAnsi="Times New Roman" w:cs="Times New Roman"/>
-        </w:rPr>
-        <w:t xml:space="preserve"> -r requirements.txt</w:t>
-      </w:r>
-    </w:p>
-    <w:p>
-      <w:pPr>
-        <w:pStyle w:val="Akapitzlist"/>
+        <w:t>pip install -r requirements.txt</w:t>
+      </w:r>
+    </w:p>
+    <w:p>
+      <w:pPr>
+        <w:pStyle w:val="ListParagraph"/>
         <w:numPr>
           <w:ilvl w:val="0"/>
           <w:numId w:val="4"/>
@@ -1259,20 +1035,12 @@
         <w:rPr>
           <w:rFonts w:ascii="Times New Roman" w:hAnsi="Times New Roman" w:cs="Times New Roman"/>
         </w:rPr>
-        <w:t>Chroma – uruchamiana lokalnie na porcie 8000, wskazująca ścieżkę do bazy danych ./</w:t>
-      </w:r>
-      <w:proofErr w:type="spellStart"/>
-      <w:r>
-        <w:rPr>
-          <w:rFonts w:ascii="Times New Roman" w:hAnsi="Times New Roman" w:cs="Times New Roman"/>
-        </w:rPr>
-        <w:t>embeddings_db</w:t>
-      </w:r>
-      <w:proofErr w:type="spellEnd"/>
-    </w:p>
-    <w:p>
-      <w:pPr>
-        <w:pStyle w:val="Akapitzlist"/>
+        <w:t>Chroma – uruchamiana lokalnie na porcie 8000, wskazująca ścieżkę do bazy danych ./embeddings_db</w:t>
+      </w:r>
+    </w:p>
+    <w:p>
+      <w:pPr>
+        <w:pStyle w:val="ListParagraph"/>
         <w:numPr>
           <w:ilvl w:val="0"/>
           <w:numId w:val="4"/>
@@ -1281,7 +1049,6 @@
           <w:rFonts w:ascii="Times New Roman" w:hAnsi="Times New Roman" w:cs="Times New Roman"/>
         </w:rPr>
       </w:pPr>
-      <w:proofErr w:type="spellStart"/>
       <w:r>
         <w:rPr>
           <w:rFonts w:ascii="Times New Roman" w:hAnsi="Times New Roman" w:cs="Times New Roman"/>
@@ -1290,53 +1057,16 @@
         </w:rPr>
         <w:t>Ollama</w:t>
       </w:r>
-      <w:proofErr w:type="spellEnd"/>
-      <w:r>
-        <w:rPr>
-          <w:rFonts w:ascii="Times New Roman" w:hAnsi="Times New Roman" w:cs="Times New Roman"/>
-        </w:rPr>
-        <w:t xml:space="preserve"> – narzędzie do pobierania modeli (</w:t>
-      </w:r>
-      <w:proofErr w:type="spellStart"/>
-      <w:r>
-        <w:rPr>
-          <w:rFonts w:ascii="Times New Roman" w:hAnsi="Times New Roman" w:cs="Times New Roman"/>
-        </w:rPr>
-        <w:t>ollama</w:t>
-      </w:r>
-      <w:proofErr w:type="spellEnd"/>
-      <w:r>
-        <w:rPr>
-          <w:rFonts w:ascii="Times New Roman" w:hAnsi="Times New Roman" w:cs="Times New Roman"/>
-        </w:rPr>
-        <w:t xml:space="preserve"> </w:t>
-      </w:r>
-      <w:proofErr w:type="spellStart"/>
-      <w:r>
-        <w:rPr>
-          <w:rFonts w:ascii="Times New Roman" w:hAnsi="Times New Roman" w:cs="Times New Roman"/>
-        </w:rPr>
-        <w:t>pull</w:t>
-      </w:r>
-      <w:proofErr w:type="spellEnd"/>
-      <w:r>
-        <w:rPr>
-          <w:rFonts w:ascii="Times New Roman" w:hAnsi="Times New Roman" w:cs="Times New Roman"/>
-        </w:rPr>
-        <w:t>), dostępne do pobrania z ollama.com/</w:t>
-      </w:r>
-      <w:proofErr w:type="spellStart"/>
-      <w:r>
-        <w:rPr>
-          <w:rFonts w:ascii="Times New Roman" w:hAnsi="Times New Roman" w:cs="Times New Roman"/>
-        </w:rPr>
-        <w:t>download</w:t>
-      </w:r>
-      <w:proofErr w:type="spellEnd"/>
-    </w:p>
-    <w:p>
-      <w:pPr>
-        <w:pStyle w:val="Akapitzlist"/>
+      <w:r>
+        <w:rPr>
+          <w:rFonts w:ascii="Times New Roman" w:hAnsi="Times New Roman" w:cs="Times New Roman"/>
+        </w:rPr>
+        <w:t xml:space="preserve"> – narzędzie do pobierania modeli (ollama pull), dostępne do pobrania z ollama.com/download</w:t>
+      </w:r>
+    </w:p>
+    <w:p>
+      <w:pPr>
+        <w:pStyle w:val="ListParagraph"/>
         <w:numPr>
           <w:ilvl w:val="0"/>
           <w:numId w:val="4"/>
@@ -1345,36 +1075,19 @@
           <w:rFonts w:ascii="Times New Roman" w:hAnsi="Times New Roman" w:cs="Times New Roman"/>
         </w:rPr>
       </w:pPr>
-      <w:proofErr w:type="spellStart"/>
-      <w:r>
-        <w:rPr>
-          <w:rFonts w:ascii="Times New Roman" w:hAnsi="Times New Roman" w:cs="Times New Roman"/>
-          <w:b/>
-          <w:bCs/>
-        </w:rPr>
-        <w:lastRenderedPageBreak/>
+      <w:r>
+        <w:rPr>
+          <w:rFonts w:ascii="Times New Roman" w:hAnsi="Times New Roman" w:cs="Times New Roman"/>
+          <w:b/>
+          <w:bCs/>
+        </w:rPr>
         <w:t>Streamlit</w:t>
       </w:r>
-      <w:proofErr w:type="spellEnd"/>
-      <w:r>
-        <w:rPr>
-          <w:rFonts w:ascii="Times New Roman" w:hAnsi="Times New Roman" w:cs="Times New Roman"/>
-        </w:rPr>
-        <w:t xml:space="preserve"> – </w:t>
-      </w:r>
-      <w:proofErr w:type="spellStart"/>
-      <w:r>
-        <w:rPr>
-          <w:rFonts w:ascii="Times New Roman" w:hAnsi="Times New Roman" w:cs="Times New Roman"/>
-        </w:rPr>
-        <w:t>framework</w:t>
-      </w:r>
-      <w:proofErr w:type="spellEnd"/>
-      <w:r>
-        <w:rPr>
-          <w:rFonts w:ascii="Times New Roman" w:hAnsi="Times New Roman" w:cs="Times New Roman"/>
-        </w:rPr>
-        <w:t xml:space="preserve"> do uruchamiania aplikacji webowej</w:t>
+      <w:r>
+        <w:rPr>
+          <w:rFonts w:ascii="Times New Roman" w:hAnsi="Times New Roman" w:cs="Times New Roman"/>
+        </w:rPr>
+        <w:t xml:space="preserve"> – framework do uruchamiania aplikacji webowej</w:t>
       </w:r>
     </w:p>
     <w:p>
@@ -1436,7 +1149,7 @@
     </w:p>
     <w:tbl>
       <w:tblPr>
-        <w:tblStyle w:val="Tabela-Siatka"/>
+        <w:tblStyle w:val="TableGrid"/>
         <w:tblW w:w="0" w:type="auto"/>
         <w:tblLook w:val="04A0" w:firstRow="1" w:lastRow="0" w:firstColumn="1" w:lastColumn="0" w:noHBand="0" w:noVBand="1"/>
       </w:tblPr>
@@ -1643,7 +1356,7 @@
     </w:p>
     <w:tbl>
       <w:tblPr>
-        <w:tblStyle w:val="Tabela-Siatka"/>
+        <w:tblStyle w:val="TableGrid"/>
         <w:tblW w:w="0" w:type="auto"/>
         <w:tblLook w:val="04A0" w:firstRow="1" w:lastRow="0" w:firstColumn="1" w:lastColumn="0" w:noHBand="0" w:noVBand="1"/>
       </w:tblPr>
@@ -1860,7 +1573,7 @@
     </w:p>
     <w:tbl>
       <w:tblPr>
-        <w:tblStyle w:val="Tabela-Siatka"/>
+        <w:tblStyle w:val="TableGrid"/>
         <w:tblW w:w="0" w:type="auto"/>
         <w:tblLook w:val="04A0" w:firstRow="1" w:lastRow="0" w:firstColumn="1" w:lastColumn="0" w:noHBand="0" w:noVBand="1"/>
       </w:tblPr>
@@ -2002,21 +1715,7 @@
               <w:rPr>
                 <w:rFonts w:ascii="Times New Roman" w:hAnsi="Times New Roman" w:cs="Times New Roman"/>
               </w:rPr>
-              <w:t xml:space="preserve">Aplikacja posiada przyjazny interfejs w formie konwersacji z wirtualnym asystentem </w:t>
-            </w:r>
-            <w:proofErr w:type="spellStart"/>
-            <w:r>
-              <w:rPr>
-                <w:rFonts w:ascii="Times New Roman" w:hAnsi="Times New Roman" w:cs="Times New Roman"/>
-              </w:rPr>
-              <w:t>store</w:t>
-            </w:r>
-            <w:proofErr w:type="spellEnd"/>
-            <w:r>
-              <w:rPr>
-                <w:rFonts w:ascii="Times New Roman" w:hAnsi="Times New Roman" w:cs="Times New Roman"/>
-              </w:rPr>
-              <w:t>-bot co poprawia ogólne doświadczenie korzystania z aplikacji</w:t>
+              <w:t>Aplikacja posiada przyjazny interfejs w formie konwersacji z wirtualnym asystentem store-bot co poprawia ogólne doświadczenie korzystania z aplikacji</w:t>
             </w:r>
           </w:p>
         </w:tc>
@@ -2132,19 +1831,12 @@
           <w:rFonts w:ascii="Times New Roman" w:hAnsi="Times New Roman" w:cs="Times New Roman"/>
         </w:rPr>
       </w:pPr>
-      <w:proofErr w:type="spellStart"/>
-      <w:r>
-        <w:rPr>
-          <w:rFonts w:ascii="Times New Roman" w:hAnsi="Times New Roman" w:cs="Times New Roman"/>
-        </w:rPr>
-        <w:t>Durawa</w:t>
-      </w:r>
-      <w:proofErr w:type="spellEnd"/>
-      <w:r>
-        <w:rPr>
-          <w:rFonts w:ascii="Times New Roman" w:hAnsi="Times New Roman" w:cs="Times New Roman"/>
-        </w:rPr>
-        <w:t xml:space="preserve"> Jakub </w:t>
+      <w:r>
+        <w:rPr>
+          <w:rFonts w:ascii="Times New Roman" w:hAnsi="Times New Roman" w:cs="Times New Roman"/>
+        </w:rPr>
+        <w:lastRenderedPageBreak/>
+        <w:t xml:space="preserve">Durawa Jakub </w:t>
       </w:r>
     </w:p>
     <w:p>
@@ -2166,42 +1858,26 @@
           <w:rFonts w:ascii="Times New Roman" w:hAnsi="Times New Roman" w:cs="Times New Roman"/>
         </w:rPr>
       </w:pPr>
-      <w:proofErr w:type="spellStart"/>
-      <w:r>
-        <w:rPr>
-          <w:rFonts w:ascii="Times New Roman" w:hAnsi="Times New Roman" w:cs="Times New Roman"/>
-        </w:rPr>
-        <w:t>Fierek</w:t>
-      </w:r>
-      <w:proofErr w:type="spellEnd"/>
-      <w:r>
-        <w:rPr>
-          <w:rFonts w:ascii="Times New Roman" w:hAnsi="Times New Roman" w:cs="Times New Roman"/>
-        </w:rPr>
-        <w:t xml:space="preserve"> Patryk</w:t>
-      </w:r>
-    </w:p>
-    <w:p>
-      <w:pPr>
-        <w:rPr>
-          <w:rFonts w:ascii="Times New Roman" w:hAnsi="Times New Roman" w:cs="Times New Roman"/>
-          <w:b/>
-          <w:bCs/>
-        </w:rPr>
-      </w:pPr>
-      <w:proofErr w:type="spellStart"/>
-      <w:r>
-        <w:rPr>
-          <w:rFonts w:ascii="Times New Roman" w:hAnsi="Times New Roman" w:cs="Times New Roman"/>
-        </w:rPr>
-        <w:t>Czupryński</w:t>
-      </w:r>
-      <w:proofErr w:type="spellEnd"/>
-      <w:r>
-        <w:rPr>
-          <w:rFonts w:ascii="Times New Roman" w:hAnsi="Times New Roman" w:cs="Times New Roman"/>
-        </w:rPr>
-        <w:t xml:space="preserve"> Michał</w:t>
+      <w:r>
+        <w:rPr>
+          <w:rFonts w:ascii="Times New Roman" w:hAnsi="Times New Roman" w:cs="Times New Roman"/>
+        </w:rPr>
+        <w:t>Fierek Patryk</w:t>
+      </w:r>
+    </w:p>
+    <w:p>
+      <w:pPr>
+        <w:rPr>
+          <w:rFonts w:ascii="Times New Roman" w:hAnsi="Times New Roman" w:cs="Times New Roman"/>
+          <w:b/>
+          <w:bCs/>
+        </w:rPr>
+      </w:pPr>
+      <w:r>
+        <w:rPr>
+          <w:rFonts w:ascii="Times New Roman" w:hAnsi="Times New Roman" w:cs="Times New Roman"/>
+        </w:rPr>
+        <w:t>Czupryński Michał</w:t>
       </w:r>
     </w:p>
     <w:p>
@@ -2245,7 +1921,6 @@
         <w:rPr>
           <w:rFonts w:ascii="Times New Roman" w:hAnsi="Times New Roman" w:cs="Times New Roman"/>
         </w:rPr>
-        <w:lastRenderedPageBreak/>
         <w:t xml:space="preserve">Aplikacja jest udostępniana na licencji </w:t>
       </w:r>
       <w:r>
@@ -2325,7 +2000,7 @@
     <w:sdtContent>
       <w:p>
         <w:pPr>
-          <w:pStyle w:val="Stopka"/>
+          <w:pStyle w:val="Footer"/>
           <w:jc w:val="right"/>
         </w:pPr>
         <w:r>
@@ -2348,7 +2023,7 @@
   </w:sdt>
   <w:p>
     <w:pPr>
-      <w:pStyle w:val="Stopka"/>
+      <w:pStyle w:val="Footer"/>
     </w:pPr>
   </w:p>
 </w:ftr>
@@ -3405,15 +3080,15 @@
     <w:lsdException w:name="Unresolved Mention" w:semiHidden="1" w:unhideWhenUsed="1"/>
     <w:lsdException w:name="Smart Link" w:semiHidden="1" w:unhideWhenUsed="1"/>
   </w:latentStyles>
-  <w:style w:type="paragraph" w:default="1" w:styleId="Normalny">
+  <w:style w:type="paragraph" w:default="1" w:styleId="Normal">
     <w:name w:val="Normal"/>
     <w:qFormat/>
   </w:style>
-  <w:style w:type="paragraph" w:styleId="Nagwek1">
+  <w:style w:type="paragraph" w:styleId="Heading1">
     <w:name w:val="heading 1"/>
-    <w:basedOn w:val="Normalny"/>
-    <w:next w:val="Normalny"/>
-    <w:link w:val="Nagwek1Znak"/>
+    <w:basedOn w:val="Normal"/>
+    <w:next w:val="Normal"/>
+    <w:link w:val="Heading1Char"/>
     <w:uiPriority w:val="9"/>
     <w:qFormat/>
     <w:rsid w:val="00B27017"/>
@@ -3430,11 +3105,11 @@
       <w:szCs w:val="40"/>
     </w:rPr>
   </w:style>
-  <w:style w:type="paragraph" w:styleId="Nagwek2">
+  <w:style w:type="paragraph" w:styleId="Heading2">
     <w:name w:val="heading 2"/>
-    <w:basedOn w:val="Normalny"/>
-    <w:next w:val="Normalny"/>
-    <w:link w:val="Nagwek2Znak"/>
+    <w:basedOn w:val="Normal"/>
+    <w:next w:val="Normal"/>
+    <w:link w:val="Heading2Char"/>
     <w:uiPriority w:val="9"/>
     <w:semiHidden/>
     <w:unhideWhenUsed/>
@@ -3453,11 +3128,11 @@
       <w:szCs w:val="32"/>
     </w:rPr>
   </w:style>
-  <w:style w:type="paragraph" w:styleId="Nagwek3">
+  <w:style w:type="paragraph" w:styleId="Heading3">
     <w:name w:val="heading 3"/>
-    <w:basedOn w:val="Normalny"/>
-    <w:next w:val="Normalny"/>
-    <w:link w:val="Nagwek3Znak"/>
+    <w:basedOn w:val="Normal"/>
+    <w:next w:val="Normal"/>
+    <w:link w:val="Heading3Char"/>
     <w:uiPriority w:val="9"/>
     <w:semiHidden/>
     <w:unhideWhenUsed/>
@@ -3476,11 +3151,11 @@
       <w:szCs w:val="28"/>
     </w:rPr>
   </w:style>
-  <w:style w:type="paragraph" w:styleId="Nagwek4">
+  <w:style w:type="paragraph" w:styleId="Heading4">
     <w:name w:val="heading 4"/>
-    <w:basedOn w:val="Normalny"/>
-    <w:next w:val="Normalny"/>
-    <w:link w:val="Nagwek4Znak"/>
+    <w:basedOn w:val="Normal"/>
+    <w:next w:val="Normal"/>
+    <w:link w:val="Heading4Char"/>
     <w:uiPriority w:val="9"/>
     <w:semiHidden/>
     <w:unhideWhenUsed/>
@@ -3499,11 +3174,11 @@
       <w:color w:val="0F4761" w:themeColor="accent1" w:themeShade="BF"/>
     </w:rPr>
   </w:style>
-  <w:style w:type="paragraph" w:styleId="Nagwek5">
+  <w:style w:type="paragraph" w:styleId="Heading5">
     <w:name w:val="heading 5"/>
-    <w:basedOn w:val="Normalny"/>
-    <w:next w:val="Normalny"/>
-    <w:link w:val="Nagwek5Znak"/>
+    <w:basedOn w:val="Normal"/>
+    <w:next w:val="Normal"/>
+    <w:link w:val="Heading5Char"/>
     <w:uiPriority w:val="9"/>
     <w:semiHidden/>
     <w:unhideWhenUsed/>
@@ -3520,11 +3195,11 @@
       <w:color w:val="0F4761" w:themeColor="accent1" w:themeShade="BF"/>
     </w:rPr>
   </w:style>
-  <w:style w:type="paragraph" w:styleId="Nagwek6">
+  <w:style w:type="paragraph" w:styleId="Heading6">
     <w:name w:val="heading 6"/>
-    <w:basedOn w:val="Normalny"/>
-    <w:next w:val="Normalny"/>
-    <w:link w:val="Nagwek6Znak"/>
+    <w:basedOn w:val="Normal"/>
+    <w:next w:val="Normal"/>
+    <w:link w:val="Heading6Char"/>
     <w:uiPriority w:val="9"/>
     <w:semiHidden/>
     <w:unhideWhenUsed/>
@@ -3543,11 +3218,11 @@
       <w:color w:val="595959" w:themeColor="text1" w:themeTint="A6"/>
     </w:rPr>
   </w:style>
-  <w:style w:type="paragraph" w:styleId="Nagwek7">
+  <w:style w:type="paragraph" w:styleId="Heading7">
     <w:name w:val="heading 7"/>
-    <w:basedOn w:val="Normalny"/>
-    <w:next w:val="Normalny"/>
-    <w:link w:val="Nagwek7Znak"/>
+    <w:basedOn w:val="Normal"/>
+    <w:next w:val="Normal"/>
+    <w:link w:val="Heading7Char"/>
     <w:uiPriority w:val="9"/>
     <w:semiHidden/>
     <w:unhideWhenUsed/>
@@ -3564,11 +3239,11 @@
       <w:color w:val="595959" w:themeColor="text1" w:themeTint="A6"/>
     </w:rPr>
   </w:style>
-  <w:style w:type="paragraph" w:styleId="Nagwek8">
+  <w:style w:type="paragraph" w:styleId="Heading8">
     <w:name w:val="heading 8"/>
-    <w:basedOn w:val="Normalny"/>
-    <w:next w:val="Normalny"/>
-    <w:link w:val="Nagwek8Znak"/>
+    <w:basedOn w:val="Normal"/>
+    <w:next w:val="Normal"/>
+    <w:link w:val="Heading8Char"/>
     <w:uiPriority w:val="9"/>
     <w:semiHidden/>
     <w:unhideWhenUsed/>
@@ -3587,11 +3262,11 @@
       <w:color w:val="272727" w:themeColor="text1" w:themeTint="D8"/>
     </w:rPr>
   </w:style>
-  <w:style w:type="paragraph" w:styleId="Nagwek9">
+  <w:style w:type="paragraph" w:styleId="Heading9">
     <w:name w:val="heading 9"/>
-    <w:basedOn w:val="Normalny"/>
-    <w:next w:val="Normalny"/>
-    <w:link w:val="Nagwek9Znak"/>
+    <w:basedOn w:val="Normal"/>
+    <w:next w:val="Normal"/>
+    <w:link w:val="Heading9Char"/>
     <w:uiPriority w:val="9"/>
     <w:semiHidden/>
     <w:unhideWhenUsed/>
@@ -3608,12 +3283,13 @@
       <w:color w:val="272727" w:themeColor="text1" w:themeTint="D8"/>
     </w:rPr>
   </w:style>
-  <w:style w:type="character" w:default="1" w:styleId="Domylnaczcionkaakapitu">
+  <w:style w:type="character" w:default="1" w:styleId="DefaultParagraphFont">
     <w:name w:val="Default Paragraph Font"/>
     <w:uiPriority w:val="1"/>
+    <w:semiHidden/>
     <w:unhideWhenUsed/>
   </w:style>
-  <w:style w:type="table" w:default="1" w:styleId="Standardowy">
+  <w:style w:type="table" w:default="1" w:styleId="TableNormal">
     <w:name w:val="Normal Table"/>
     <w:uiPriority w:val="99"/>
     <w:semiHidden/>
@@ -3628,16 +3304,16 @@
       </w:tblCellMar>
     </w:tblPr>
   </w:style>
-  <w:style w:type="numbering" w:default="1" w:styleId="Bezlisty">
+  <w:style w:type="numbering" w:default="1" w:styleId="NoList">
     <w:name w:val="No List"/>
     <w:uiPriority w:val="99"/>
     <w:semiHidden/>
     <w:unhideWhenUsed/>
   </w:style>
-  <w:style w:type="character" w:customStyle="1" w:styleId="Nagwek1Znak">
-    <w:name w:val="Nagłówek 1 Znak"/>
-    <w:basedOn w:val="Domylnaczcionkaakapitu"/>
-    <w:link w:val="Nagwek1"/>
+  <w:style w:type="character" w:customStyle="1" w:styleId="Heading1Char">
+    <w:name w:val="Heading 1 Char"/>
+    <w:basedOn w:val="DefaultParagraphFont"/>
+    <w:link w:val="Heading1"/>
     <w:uiPriority w:val="9"/>
     <w:rsid w:val="00B27017"/>
     <w:rPr>
@@ -3647,10 +3323,10 @@
       <w:szCs w:val="40"/>
     </w:rPr>
   </w:style>
-  <w:style w:type="character" w:customStyle="1" w:styleId="Nagwek2Znak">
-    <w:name w:val="Nagłówek 2 Znak"/>
-    <w:basedOn w:val="Domylnaczcionkaakapitu"/>
-    <w:link w:val="Nagwek2"/>
+  <w:style w:type="character" w:customStyle="1" w:styleId="Heading2Char">
+    <w:name w:val="Heading 2 Char"/>
+    <w:basedOn w:val="DefaultParagraphFont"/>
+    <w:link w:val="Heading2"/>
     <w:uiPriority w:val="9"/>
     <w:semiHidden/>
     <w:rsid w:val="00B27017"/>
@@ -3661,10 +3337,10 @@
       <w:szCs w:val="32"/>
     </w:rPr>
   </w:style>
-  <w:style w:type="character" w:customStyle="1" w:styleId="Nagwek3Znak">
-    <w:name w:val="Nagłówek 3 Znak"/>
-    <w:basedOn w:val="Domylnaczcionkaakapitu"/>
-    <w:link w:val="Nagwek3"/>
+  <w:style w:type="character" w:customStyle="1" w:styleId="Heading3Char">
+    <w:name w:val="Heading 3 Char"/>
+    <w:basedOn w:val="DefaultParagraphFont"/>
+    <w:link w:val="Heading3"/>
     <w:uiPriority w:val="9"/>
     <w:semiHidden/>
     <w:rsid w:val="00B27017"/>
@@ -3675,10 +3351,10 @@
       <w:szCs w:val="28"/>
     </w:rPr>
   </w:style>
-  <w:style w:type="character" w:customStyle="1" w:styleId="Nagwek4Znak">
-    <w:name w:val="Nagłówek 4 Znak"/>
-    <w:basedOn w:val="Domylnaczcionkaakapitu"/>
-    <w:link w:val="Nagwek4"/>
+  <w:style w:type="character" w:customStyle="1" w:styleId="Heading4Char">
+    <w:name w:val="Heading 4 Char"/>
+    <w:basedOn w:val="DefaultParagraphFont"/>
+    <w:link w:val="Heading4"/>
     <w:uiPriority w:val="9"/>
     <w:semiHidden/>
     <w:rsid w:val="00B27017"/>
@@ -3689,10 +3365,10 @@
       <w:color w:val="0F4761" w:themeColor="accent1" w:themeShade="BF"/>
     </w:rPr>
   </w:style>
-  <w:style w:type="character" w:customStyle="1" w:styleId="Nagwek5Znak">
-    <w:name w:val="Nagłówek 5 Znak"/>
-    <w:basedOn w:val="Domylnaczcionkaakapitu"/>
-    <w:link w:val="Nagwek5"/>
+  <w:style w:type="character" w:customStyle="1" w:styleId="Heading5Char">
+    <w:name w:val="Heading 5 Char"/>
+    <w:basedOn w:val="DefaultParagraphFont"/>
+    <w:link w:val="Heading5"/>
     <w:uiPriority w:val="9"/>
     <w:semiHidden/>
     <w:rsid w:val="00B27017"/>
@@ -3701,10 +3377,10 @@
       <w:color w:val="0F4761" w:themeColor="accent1" w:themeShade="BF"/>
     </w:rPr>
   </w:style>
-  <w:style w:type="character" w:customStyle="1" w:styleId="Nagwek6Znak">
-    <w:name w:val="Nagłówek 6 Znak"/>
-    <w:basedOn w:val="Domylnaczcionkaakapitu"/>
-    <w:link w:val="Nagwek6"/>
+  <w:style w:type="character" w:customStyle="1" w:styleId="Heading6Char">
+    <w:name w:val="Heading 6 Char"/>
+    <w:basedOn w:val="DefaultParagraphFont"/>
+    <w:link w:val="Heading6"/>
     <w:uiPriority w:val="9"/>
     <w:semiHidden/>
     <w:rsid w:val="00B27017"/>
@@ -3715,10 +3391,10 @@
       <w:color w:val="595959" w:themeColor="text1" w:themeTint="A6"/>
     </w:rPr>
   </w:style>
-  <w:style w:type="character" w:customStyle="1" w:styleId="Nagwek7Znak">
-    <w:name w:val="Nagłówek 7 Znak"/>
-    <w:basedOn w:val="Domylnaczcionkaakapitu"/>
-    <w:link w:val="Nagwek7"/>
+  <w:style w:type="character" w:customStyle="1" w:styleId="Heading7Char">
+    <w:name w:val="Heading 7 Char"/>
+    <w:basedOn w:val="DefaultParagraphFont"/>
+    <w:link w:val="Heading7"/>
     <w:uiPriority w:val="9"/>
     <w:semiHidden/>
     <w:rsid w:val="00B27017"/>
@@ -3727,10 +3403,10 @@
       <w:color w:val="595959" w:themeColor="text1" w:themeTint="A6"/>
     </w:rPr>
   </w:style>
-  <w:style w:type="character" w:customStyle="1" w:styleId="Nagwek8Znak">
-    <w:name w:val="Nagłówek 8 Znak"/>
-    <w:basedOn w:val="Domylnaczcionkaakapitu"/>
-    <w:link w:val="Nagwek8"/>
+  <w:style w:type="character" w:customStyle="1" w:styleId="Heading8Char">
+    <w:name w:val="Heading 8 Char"/>
+    <w:basedOn w:val="DefaultParagraphFont"/>
+    <w:link w:val="Heading8"/>
     <w:uiPriority w:val="9"/>
     <w:semiHidden/>
     <w:rsid w:val="00B27017"/>
@@ -3741,10 +3417,10 @@
       <w:color w:val="272727" w:themeColor="text1" w:themeTint="D8"/>
     </w:rPr>
   </w:style>
-  <w:style w:type="character" w:customStyle="1" w:styleId="Nagwek9Znak">
-    <w:name w:val="Nagłówek 9 Znak"/>
-    <w:basedOn w:val="Domylnaczcionkaakapitu"/>
-    <w:link w:val="Nagwek9"/>
+  <w:style w:type="character" w:customStyle="1" w:styleId="Heading9Char">
+    <w:name w:val="Heading 9 Char"/>
+    <w:basedOn w:val="DefaultParagraphFont"/>
+    <w:link w:val="Heading9"/>
     <w:uiPriority w:val="9"/>
     <w:semiHidden/>
     <w:rsid w:val="00B27017"/>
@@ -3753,11 +3429,11 @@
       <w:color w:val="272727" w:themeColor="text1" w:themeTint="D8"/>
     </w:rPr>
   </w:style>
-  <w:style w:type="paragraph" w:styleId="Tytu">
+  <w:style w:type="paragraph" w:styleId="Title">
     <w:name w:val="Title"/>
-    <w:basedOn w:val="Normalny"/>
-    <w:next w:val="Normalny"/>
-    <w:link w:val="TytuZnak"/>
+    <w:basedOn w:val="Normal"/>
+    <w:next w:val="Normal"/>
+    <w:link w:val="TitleChar"/>
     <w:uiPriority w:val="10"/>
     <w:qFormat/>
     <w:rsid w:val="00B27017"/>
@@ -3773,10 +3449,10 @@
       <w:szCs w:val="56"/>
     </w:rPr>
   </w:style>
-  <w:style w:type="character" w:customStyle="1" w:styleId="TytuZnak">
-    <w:name w:val="Tytuł Znak"/>
-    <w:basedOn w:val="Domylnaczcionkaakapitu"/>
-    <w:link w:val="Tytu"/>
+  <w:style w:type="character" w:customStyle="1" w:styleId="TitleChar">
+    <w:name w:val="Title Char"/>
+    <w:basedOn w:val="DefaultParagraphFont"/>
+    <w:link w:val="Title"/>
     <w:uiPriority w:val="10"/>
     <w:rsid w:val="00B27017"/>
     <w:rPr>
@@ -3787,11 +3463,11 @@
       <w:szCs w:val="56"/>
     </w:rPr>
   </w:style>
-  <w:style w:type="paragraph" w:styleId="Podtytu">
+  <w:style w:type="paragraph" w:styleId="Subtitle">
     <w:name w:val="Subtitle"/>
-    <w:basedOn w:val="Normalny"/>
-    <w:next w:val="Normalny"/>
-    <w:link w:val="PodtytuZnak"/>
+    <w:basedOn w:val="Normal"/>
+    <w:next w:val="Normal"/>
+    <w:link w:val="SubtitleChar"/>
     <w:uiPriority w:val="11"/>
     <w:qFormat/>
     <w:rsid w:val="00B27017"/>
@@ -3808,10 +3484,10 @@
       <w:szCs w:val="28"/>
     </w:rPr>
   </w:style>
-  <w:style w:type="character" w:customStyle="1" w:styleId="PodtytuZnak">
-    <w:name w:val="Podtytuł Znak"/>
-    <w:basedOn w:val="Domylnaczcionkaakapitu"/>
-    <w:link w:val="Podtytu"/>
+  <w:style w:type="character" w:customStyle="1" w:styleId="SubtitleChar">
+    <w:name w:val="Subtitle Char"/>
+    <w:basedOn w:val="DefaultParagraphFont"/>
+    <w:link w:val="Subtitle"/>
     <w:uiPriority w:val="11"/>
     <w:rsid w:val="00B27017"/>
     <w:rPr>
@@ -3822,11 +3498,11 @@
       <w:szCs w:val="28"/>
     </w:rPr>
   </w:style>
-  <w:style w:type="paragraph" w:styleId="Cytat">
+  <w:style w:type="paragraph" w:styleId="Quote">
     <w:name w:val="Quote"/>
-    <w:basedOn w:val="Normalny"/>
-    <w:next w:val="Normalny"/>
-    <w:link w:val="CytatZnak"/>
+    <w:basedOn w:val="Normal"/>
+    <w:next w:val="Normal"/>
+    <w:link w:val="QuoteChar"/>
     <w:uiPriority w:val="29"/>
     <w:qFormat/>
     <w:rsid w:val="00B27017"/>
@@ -3840,10 +3516,10 @@
       <w:color w:val="404040" w:themeColor="text1" w:themeTint="BF"/>
     </w:rPr>
   </w:style>
-  <w:style w:type="character" w:customStyle="1" w:styleId="CytatZnak">
-    <w:name w:val="Cytat Znak"/>
-    <w:basedOn w:val="Domylnaczcionkaakapitu"/>
-    <w:link w:val="Cytat"/>
+  <w:style w:type="character" w:customStyle="1" w:styleId="QuoteChar">
+    <w:name w:val="Quote Char"/>
+    <w:basedOn w:val="DefaultParagraphFont"/>
+    <w:link w:val="Quote"/>
     <w:uiPriority w:val="29"/>
     <w:rsid w:val="00B27017"/>
     <w:rPr>
@@ -3852,9 +3528,9 @@
       <w:color w:val="404040" w:themeColor="text1" w:themeTint="BF"/>
     </w:rPr>
   </w:style>
-  <w:style w:type="paragraph" w:styleId="Akapitzlist">
+  <w:style w:type="paragraph" w:styleId="ListParagraph">
     <w:name w:val="List Paragraph"/>
-    <w:basedOn w:val="Normalny"/>
+    <w:basedOn w:val="Normal"/>
     <w:uiPriority w:val="34"/>
     <w:qFormat/>
     <w:rsid w:val="00B27017"/>
@@ -3863,9 +3539,9 @@
       <w:contextualSpacing/>
     </w:pPr>
   </w:style>
-  <w:style w:type="character" w:styleId="Wyrnienieintensywne">
+  <w:style w:type="character" w:styleId="IntenseEmphasis">
     <w:name w:val="Intense Emphasis"/>
-    <w:basedOn w:val="Domylnaczcionkaakapitu"/>
+    <w:basedOn w:val="DefaultParagraphFont"/>
     <w:uiPriority w:val="21"/>
     <w:qFormat/>
     <w:rsid w:val="00B27017"/>
@@ -3875,11 +3551,11 @@
       <w:color w:val="0F4761" w:themeColor="accent1" w:themeShade="BF"/>
     </w:rPr>
   </w:style>
-  <w:style w:type="paragraph" w:styleId="Cytatintensywny">
+  <w:style w:type="paragraph" w:styleId="IntenseQuote">
     <w:name w:val="Intense Quote"/>
-    <w:basedOn w:val="Normalny"/>
-    <w:next w:val="Normalny"/>
-    <w:link w:val="CytatintensywnyZnak"/>
+    <w:basedOn w:val="Normal"/>
+    <w:next w:val="Normal"/>
+    <w:link w:val="IntenseQuoteChar"/>
     <w:uiPriority w:val="30"/>
     <w:qFormat/>
     <w:rsid w:val="00B27017"/>
@@ -3898,10 +3574,10 @@
       <w:color w:val="0F4761" w:themeColor="accent1" w:themeShade="BF"/>
     </w:rPr>
   </w:style>
-  <w:style w:type="character" w:customStyle="1" w:styleId="CytatintensywnyZnak">
-    <w:name w:val="Cytat intensywny Znak"/>
-    <w:basedOn w:val="Domylnaczcionkaakapitu"/>
-    <w:link w:val="Cytatintensywny"/>
+  <w:style w:type="character" w:customStyle="1" w:styleId="IntenseQuoteChar">
+    <w:name w:val="Intense Quote Char"/>
+    <w:basedOn w:val="DefaultParagraphFont"/>
+    <w:link w:val="IntenseQuote"/>
     <w:uiPriority w:val="30"/>
     <w:rsid w:val="00B27017"/>
     <w:rPr>
@@ -3910,9 +3586,9 @@
       <w:color w:val="0F4761" w:themeColor="accent1" w:themeShade="BF"/>
     </w:rPr>
   </w:style>
-  <w:style w:type="character" w:styleId="Odwoanieintensywne">
+  <w:style w:type="character" w:styleId="IntenseReference">
     <w:name w:val="Intense Reference"/>
-    <w:basedOn w:val="Domylnaczcionkaakapitu"/>
+    <w:basedOn w:val="DefaultParagraphFont"/>
     <w:uiPriority w:val="32"/>
     <w:qFormat/>
     <w:rsid w:val="00B27017"/>
@@ -3924,9 +3600,9 @@
       <w:spacing w:val="5"/>
     </w:rPr>
   </w:style>
-  <w:style w:type="table" w:styleId="Tabela-Siatka">
+  <w:style w:type="table" w:styleId="TableGrid">
     <w:name w:val="Table Grid"/>
-    <w:basedOn w:val="Standardowy"/>
+    <w:basedOn w:val="TableNormal"/>
     <w:uiPriority w:val="39"/>
     <w:rsid w:val="00DA2538"/>
     <w:pPr>
@@ -3943,10 +3619,10 @@
       </w:tblBorders>
     </w:tblPr>
   </w:style>
-  <w:style w:type="paragraph" w:styleId="Nagwek">
+  <w:style w:type="paragraph" w:styleId="Header">
     <w:name w:val="header"/>
-    <w:basedOn w:val="Normalny"/>
-    <w:link w:val="NagwekZnak"/>
+    <w:basedOn w:val="Normal"/>
+    <w:link w:val="HeaderChar"/>
     <w:uiPriority w:val="99"/>
     <w:unhideWhenUsed/>
     <w:rsid w:val="00B769BF"/>
@@ -3958,17 +3634,17 @@
       <w:spacing w:after="0" w:line="240" w:lineRule="auto"/>
     </w:pPr>
   </w:style>
-  <w:style w:type="character" w:customStyle="1" w:styleId="NagwekZnak">
-    <w:name w:val="Nagłówek Znak"/>
-    <w:basedOn w:val="Domylnaczcionkaakapitu"/>
-    <w:link w:val="Nagwek"/>
+  <w:style w:type="character" w:customStyle="1" w:styleId="HeaderChar">
+    <w:name w:val="Header Char"/>
+    <w:basedOn w:val="DefaultParagraphFont"/>
+    <w:link w:val="Header"/>
     <w:uiPriority w:val="99"/>
     <w:rsid w:val="00B769BF"/>
   </w:style>
-  <w:style w:type="paragraph" w:styleId="Stopka">
+  <w:style w:type="paragraph" w:styleId="Footer">
     <w:name w:val="footer"/>
-    <w:basedOn w:val="Normalny"/>
-    <w:link w:val="StopkaZnak"/>
+    <w:basedOn w:val="Normal"/>
+    <w:link w:val="FooterChar"/>
     <w:uiPriority w:val="99"/>
     <w:unhideWhenUsed/>
     <w:rsid w:val="00B769BF"/>
@@ -3980,10 +3656,10 @@
       <w:spacing w:after="0" w:line="240" w:lineRule="auto"/>
     </w:pPr>
   </w:style>
-  <w:style w:type="character" w:customStyle="1" w:styleId="StopkaZnak">
-    <w:name w:val="Stopka Znak"/>
-    <w:basedOn w:val="Domylnaczcionkaakapitu"/>
-    <w:link w:val="Stopka"/>
+  <w:style w:type="character" w:customStyle="1" w:styleId="FooterChar">
+    <w:name w:val="Footer Char"/>
+    <w:basedOn w:val="DefaultParagraphFont"/>
+    <w:link w:val="Footer"/>
     <w:uiPriority w:val="99"/>
     <w:rsid w:val="00B769BF"/>
   </w:style>

</xml_diff>